<commit_message>
Implement add, edit and details methods
</commit_message>
<xml_diff>
--- a/Homies/Homies_Problem-Description.docx
+++ b/Homies/Homies_Problem-Description.docx
@@ -1,6 +1,6 @@
 
 <file path=word/document.xml><?xml version="1.0" encoding="utf-8"?>
-<w:document xmlns:wpc="http://schemas.microsoft.com/office/word/2010/wordprocessingCanvas" xmlns:cx="http://schemas.microsoft.com/office/drawing/2014/chartex" xmlns:cx1="http://schemas.microsoft.com/office/drawing/2015/9/8/chartex" xmlns:cx2="http://schemas.microsoft.com/office/drawing/2015/10/21/chartex" xmlns:cx3="http://schemas.microsoft.com/office/drawing/2016/5/9/chartex" xmlns:cx4="http://schemas.microsoft.com/office/drawing/2016/5/10/chartex" xmlns:cx5="http://schemas.microsoft.com/office/drawing/2016/5/11/chartex" xmlns:cx6="http://schemas.microsoft.com/office/drawing/2016/5/12/chartex" xmlns:cx7="http://schemas.microsoft.com/office/drawing/2016/5/13/chartex" xmlns:cx8="http://schemas.microsoft.com/office/drawing/2016/5/14/chartex" xmlns:mc="http://schemas.openxmlformats.org/markup-compatibility/2006" xmlns:aink="http://schemas.microsoft.com/office/drawing/2016/ink" xmlns:am3d="http://schemas.microsoft.com/office/drawing/2017/model3d" xmlns:o="urn:schemas-microsoft-com:office:office" xmlns:oel="http://schemas.microsoft.com/office/2019/extlst" xmlns:r="http://schemas.openxmlformats.org/officeDocument/2006/relationships" xmlns:m="http://schemas.openxmlformats.org/officeDocument/2006/math" xmlns:v="urn:schemas-microsoft-com:vml" xmlns:wp14="http://schemas.microsoft.com/office/word/2010/wordprocessingDrawing" xmlns:wp="http://schemas.openxmlformats.org/drawingml/2006/wordprocessingDrawing" xmlns:w10="urn:schemas-microsoft-com:office:word" xmlns:w="http://schemas.openxmlformats.org/wordprocessingml/2006/main" xmlns:w14="http://schemas.microsoft.com/office/word/2010/wordml" xmlns:w15="http://schemas.microsoft.com/office/word/2012/wordml" xmlns:w16cex="http://schemas.microsoft.com/office/word/2018/wordml/cex" xmlns:w16cid="http://schemas.microsoft.com/office/word/2016/wordml/cid" xmlns:w16="http://schemas.microsoft.com/office/word/2018/wordml" xmlns:w16sdtdh="http://schemas.microsoft.com/office/word/2020/wordml/sdtdatahash" xmlns:w16se="http://schemas.microsoft.com/office/word/2015/wordml/symex" xmlns:wpg="http://schemas.microsoft.com/office/word/2010/wordprocessingGroup" xmlns:wpi="http://schemas.microsoft.com/office/word/2010/wordprocessingInk" xmlns:wne="http://schemas.microsoft.com/office/word/2006/wordml" xmlns:wps="http://schemas.microsoft.com/office/word/2010/wordprocessingShape" mc:Ignorable="w14 w15 w16se w16cid w16 w16cex w16sdtdh wp14">
+<w:document xmlns:wpc="http://schemas.microsoft.com/office/word/2010/wordprocessingCanvas" xmlns:mc="http://schemas.openxmlformats.org/markup-compatibility/2006" xmlns:o="urn:schemas-microsoft-com:office:office" xmlns:r="http://schemas.openxmlformats.org/officeDocument/2006/relationships" xmlns:m="http://schemas.openxmlformats.org/officeDocument/2006/math" xmlns:v="urn:schemas-microsoft-com:vml" xmlns:wp14="http://schemas.microsoft.com/office/word/2010/wordprocessingDrawing" xmlns:wp="http://schemas.openxmlformats.org/drawingml/2006/wordprocessingDrawing" xmlns:w10="urn:schemas-microsoft-com:office:word" xmlns:w="http://schemas.openxmlformats.org/wordprocessingml/2006/main" xmlns:w14="http://schemas.microsoft.com/office/word/2010/wordml" xmlns:wpg="http://schemas.microsoft.com/office/word/2010/wordprocessingGroup" xmlns:wpi="http://schemas.microsoft.com/office/word/2010/wordprocessingInk" xmlns:wne="http://schemas.microsoft.com/office/word/2006/wordml" xmlns:wps="http://schemas.microsoft.com/office/word/2010/wordprocessingShape" mc:Ignorable="w14 wp14">
   <w:body>
     <w:p>
       <w:pPr>
@@ -60,7 +60,7 @@
         </w:rPr>
         <w:t xml:space="preserve"> </w:t>
       </w:r>
-      <w:hyperlink r:id="rId8" w:history="1">
+      <w:hyperlink r:id="rId9" w:history="1">
         <w:r>
           <w:rPr>
             <w:rStyle w:val="Hyperlink"/>
@@ -77,7 +77,7 @@
         </w:rPr>
         <w:t>SoftUni</w:t>
       </w:r>
-      <w:hyperlink r:id="rId9" w:history="1"/>
+      <w:hyperlink r:id="rId10" w:history="1"/>
     </w:p>
     <w:p>
       <w:pPr>
@@ -1557,8 +1557,18 @@
           <w:b/>
           <w:bCs/>
         </w:rPr>
-        <w:t>-MM-dd</w:t>
-      </w:r>
+        <w:t>-MM-</w:t>
+      </w:r>
+      <w:proofErr w:type="spellStart"/>
+      <w:r>
+        <w:rPr>
+          <w:rFonts w:ascii="Consolas" w:hAnsi="Consolas"/>
+          <w:b/>
+          <w:bCs/>
+        </w:rPr>
+        <w:t>dd</w:t>
+      </w:r>
+      <w:proofErr w:type="spellEnd"/>
       <w:r>
         <w:rPr>
           <w:rFonts w:ascii="Consolas" w:hAnsi="Consolas"/>
@@ -1701,8 +1711,18 @@
           <w:b/>
           <w:bCs/>
         </w:rPr>
-        <w:t>-MM-dd</w:t>
-      </w:r>
+        <w:t>-MM-</w:t>
+      </w:r>
+      <w:proofErr w:type="spellStart"/>
+      <w:r>
+        <w:rPr>
+          <w:rFonts w:ascii="Consolas" w:hAnsi="Consolas"/>
+          <w:b/>
+          <w:bCs/>
+        </w:rPr>
+        <w:t>dd</w:t>
+      </w:r>
+      <w:proofErr w:type="spellEnd"/>
       <w:r>
         <w:rPr>
           <w:rFonts w:ascii="Consolas" w:hAnsi="Consolas"/>
@@ -1859,8 +1879,18 @@
           <w:b/>
           <w:bCs/>
         </w:rPr>
-        <w:t>-MM-dd</w:t>
-      </w:r>
+        <w:t>-MM-</w:t>
+      </w:r>
+      <w:proofErr w:type="spellStart"/>
+      <w:r>
+        <w:rPr>
+          <w:rFonts w:ascii="Consolas" w:hAnsi="Consolas"/>
+          <w:b/>
+          <w:bCs/>
+        </w:rPr>
+        <w:t>dd</w:t>
+      </w:r>
+      <w:proofErr w:type="spellEnd"/>
       <w:r>
         <w:rPr>
           <w:rFonts w:ascii="Consolas" w:hAnsi="Consolas"/>
@@ -2279,15 +2309,11 @@
         <w:t>–</w:t>
       </w:r>
       <w:r>
+        <w:t xml:space="preserve"> a </w:t>
+      </w:r>
+      <w:r>
         <w:t xml:space="preserve"> </w:t>
       </w:r>
-      <w:proofErr w:type="gramStart"/>
-      <w:r>
-        <w:t xml:space="preserve">a </w:t>
-      </w:r>
-      <w:r>
-        <w:t xml:space="preserve"> </w:t>
-      </w:r>
       <w:r>
         <w:rPr>
           <w:rStyle w:val="CodeChar"/>
@@ -2296,7 +2322,6 @@
         </w:rPr>
         <w:t>string</w:t>
       </w:r>
-      <w:proofErr w:type="gramEnd"/>
       <w:r>
         <w:rPr>
           <w:rStyle w:val="CodeChar"/>
@@ -2629,6 +2654,7 @@
       <w:r>
         <w:rPr>
           <w:noProof/>
+          <w:lang w:val="en-GB" w:eastAsia="en-GB"/>
         </w:rPr>
         <w:drawing>
           <wp:inline distT="0" distB="0" distL="0" distR="0" wp14:anchorId="071B0A84" wp14:editId="102E31DF">
@@ -2646,7 +2672,7 @@
                     <pic:cNvPicPr/>
                   </pic:nvPicPr>
                   <pic:blipFill>
-                    <a:blip r:embed="rId10">
+                    <a:blip r:embed="rId11">
                       <a:extLst>
                         <a:ext uri="{28A0092B-C50C-407E-A947-70E740481C1C}">
                           <a14:useLocalDpi xmlns:a14="http://schemas.microsoft.com/office/drawing/2010/main" val="0"/>
@@ -2686,6 +2712,7 @@
       <w:r>
         <w:rPr>
           <w:noProof/>
+          <w:lang w:val="en-GB" w:eastAsia="en-GB"/>
         </w:rPr>
         <w:drawing>
           <wp:inline distT="0" distB="0" distL="0" distR="0" wp14:anchorId="4C738E9C" wp14:editId="6C61208A">
@@ -2703,7 +2730,7 @@
                     <pic:cNvPicPr/>
                   </pic:nvPicPr>
                   <pic:blipFill>
-                    <a:blip r:embed="rId11">
+                    <a:blip r:embed="rId12">
                       <a:extLst>
                         <a:ext uri="{28A0092B-C50C-407E-A947-70E740481C1C}">
                           <a14:useLocalDpi xmlns:a14="http://schemas.microsoft.com/office/drawing/2010/main" val="0"/>
@@ -2749,6 +2776,7 @@
       <w:r>
         <w:rPr>
           <w:noProof/>
+          <w:lang w:val="en-GB" w:eastAsia="en-GB"/>
         </w:rPr>
         <w:drawing>
           <wp:inline distT="0" distB="0" distL="0" distR="0" wp14:anchorId="717E8167" wp14:editId="03FAF2D8">
@@ -2766,7 +2794,7 @@
                     <pic:cNvPicPr/>
                   </pic:nvPicPr>
                   <pic:blipFill>
-                    <a:blip r:embed="rId12">
+                    <a:blip r:embed="rId13">
                       <a:extLst>
                         <a:ext uri="{28A0092B-C50C-407E-A947-70E740481C1C}">
                           <a14:useLocalDpi xmlns:a14="http://schemas.microsoft.com/office/drawing/2010/main" val="0"/>
@@ -2838,6 +2866,7 @@
       <w:r>
         <w:rPr>
           <w:noProof/>
+          <w:lang w:val="en-GB" w:eastAsia="en-GB"/>
         </w:rPr>
         <w:drawing>
           <wp:inline distT="0" distB="0" distL="0" distR="0" wp14:anchorId="0339CF68" wp14:editId="5389CC55">
@@ -2855,7 +2884,7 @@
                     <pic:cNvPicPr/>
                   </pic:nvPicPr>
                   <pic:blipFill>
-                    <a:blip r:embed="rId13">
+                    <a:blip r:embed="rId14">
                       <a:extLst>
                         <a:ext uri="{28A0092B-C50C-407E-A947-70E740481C1C}">
                           <a14:useLocalDpi xmlns:a14="http://schemas.microsoft.com/office/drawing/2010/main" val="0"/>
@@ -3050,6 +3079,7 @@
       <w:r>
         <w:rPr>
           <w:noProof/>
+          <w:lang w:val="en-GB" w:eastAsia="en-GB"/>
         </w:rPr>
         <w:drawing>
           <wp:inline distT="0" distB="0" distL="0" distR="0" wp14:anchorId="5C03F298" wp14:editId="6EAA3243">
@@ -3067,7 +3097,7 @@
                     <pic:cNvPicPr/>
                   </pic:nvPicPr>
                   <pic:blipFill>
-                    <a:blip r:embed="rId14">
+                    <a:blip r:embed="rId15">
                       <a:extLst>
                         <a:ext uri="{28A0092B-C50C-407E-A947-70E740481C1C}">
                           <a14:useLocalDpi xmlns:a14="http://schemas.microsoft.com/office/drawing/2010/main" val="0"/>
@@ -3247,6 +3277,7 @@
       <w:r>
         <w:rPr>
           <w:noProof/>
+          <w:lang w:val="en-GB" w:eastAsia="en-GB"/>
         </w:rPr>
         <w:drawing>
           <wp:inline distT="0" distB="0" distL="0" distR="0" wp14:anchorId="2418E446" wp14:editId="064A0711">
@@ -3264,7 +3295,7 @@
                     <pic:cNvPicPr/>
                   </pic:nvPicPr>
                   <pic:blipFill>
-                    <a:blip r:embed="rId15">
+                    <a:blip r:embed="rId16">
                       <a:extLst>
                         <a:ext uri="{28A0092B-C50C-407E-A947-70E740481C1C}">
                           <a14:useLocalDpi xmlns:a14="http://schemas.microsoft.com/office/drawing/2010/main" val="0"/>
@@ -3394,6 +3425,7 @@
       <w:r>
         <w:rPr>
           <w:noProof/>
+          <w:lang w:val="en-GB" w:eastAsia="en-GB"/>
         </w:rPr>
         <w:drawing>
           <wp:inline distT="0" distB="0" distL="0" distR="0" wp14:anchorId="3656BB5B" wp14:editId="2FCCA8B6">
@@ -3408,210 +3440,6 @@
                 <pic:pic xmlns:pic="http://schemas.openxmlformats.org/drawingml/2006/picture">
                   <pic:nvPicPr>
                     <pic:cNvPr id="27" name="Picture 27"/>
-                    <pic:cNvPicPr/>
-                  </pic:nvPicPr>
-                  <pic:blipFill>
-                    <a:blip r:embed="rId16">
-                      <a:extLst>
-                        <a:ext uri="{28A0092B-C50C-407E-A947-70E740481C1C}">
-                          <a14:useLocalDpi xmlns:a14="http://schemas.microsoft.com/office/drawing/2010/main" val="0"/>
-                        </a:ext>
-                      </a:extLst>
-                    </a:blip>
-                    <a:stretch>
-                      <a:fillRect/>
-                    </a:stretch>
-                  </pic:blipFill>
-                  <pic:spPr>
-                    <a:xfrm>
-                      <a:off x="0" y="0"/>
-                      <a:ext cx="6621339" cy="5628473"/>
-                    </a:xfrm>
-                    <a:prstGeom prst="rect">
-                      <a:avLst/>
-                    </a:prstGeom>
-                  </pic:spPr>
-                </pic:pic>
-              </a:graphicData>
-            </a:graphic>
-          </wp:inline>
-        </w:drawing>
-      </w:r>
-    </w:p>
-    <w:p>
-      <w:pPr>
-        <w:tabs>
-          <w:tab w:val="left" w:pos="4050"/>
-        </w:tabs>
-        <w:rPr>
-          <w:lang w:val="en-GB"/>
-        </w:rPr>
-      </w:pPr>
-      <w:r>
-        <w:rPr>
-          <w:b/>
-          <w:bCs/>
-          <w:u w:val="single"/>
-        </w:rPr>
-        <w:t>NOTE:</w:t>
-      </w:r>
-      <w:r>
-        <w:rPr>
-          <w:b/>
-          <w:bCs/>
-        </w:rPr>
-        <w:t xml:space="preserve"> </w:t>
-      </w:r>
-      <w:r>
-        <w:rPr>
-          <w:lang w:val="en-GB"/>
-        </w:rPr>
-        <w:t xml:space="preserve">the </w:t>
-      </w:r>
-      <w:r>
-        <w:rPr>
-          <w:rFonts w:ascii="Consolas" w:hAnsi="Consolas"/>
-          <w:b/>
-          <w:bCs/>
-          <w:lang w:val="en-GB"/>
-        </w:rPr>
-        <w:t>DateTime</w:t>
-      </w:r>
-      <w:r>
-        <w:rPr>
-          <w:lang w:val="en-GB"/>
-        </w:rPr>
-        <w:t xml:space="preserve"> format i</w:t>
-      </w:r>
-      <w:r>
-        <w:rPr>
-          <w:lang w:val="en-GB"/>
-        </w:rPr>
-        <w:t>s</w:t>
-      </w:r>
-      <w:r>
-        <w:rPr>
-          <w:lang w:val="en-GB"/>
-        </w:rPr>
-        <w:t xml:space="preserve"> recommended, if you are having troubles with the one in the image, you are </w:t>
-      </w:r>
-      <w:r>
-        <w:rPr>
-          <w:b/>
-          <w:bCs/>
-          <w:lang w:val="en-GB"/>
-        </w:rPr>
-        <w:t>free</w:t>
-      </w:r>
-      <w:r>
-        <w:rPr>
-          <w:lang w:val="en-GB"/>
-        </w:rPr>
-        <w:t xml:space="preserve"> to use </w:t>
-      </w:r>
-      <w:r>
-        <w:rPr>
-          <w:b/>
-          <w:bCs/>
-          <w:lang w:val="en-GB"/>
-        </w:rPr>
-        <w:t>another</w:t>
-      </w:r>
-      <w:r>
-        <w:rPr>
-          <w:lang w:val="en-GB"/>
-        </w:rPr>
-        <w:t xml:space="preserve"> one</w:t>
-      </w:r>
-      <w:r>
-        <w:rPr>
-          <w:lang w:val="en-GB"/>
-        </w:rPr>
-        <w:t>.</w:t>
-      </w:r>
-    </w:p>
-    <w:p>
-      <w:pPr>
-        <w:tabs>
-          <w:tab w:val="left" w:pos="4050"/>
-        </w:tabs>
-        <w:rPr>
-          <w:b/>
-          <w:bCs/>
-          <w:u w:val="single"/>
-        </w:rPr>
-      </w:pPr>
-      <w:r>
-        <w:rPr>
-          <w:b/>
-          <w:bCs/>
-          <w:u w:val="single"/>
-          <w:lang w:val="en-GB"/>
-        </w:rPr>
-        <w:t>NOTE:</w:t>
-      </w:r>
-      <w:r>
-        <w:rPr>
-          <w:b/>
-          <w:bCs/>
-          <w:u w:val="single"/>
-          <w:lang w:val="en-GB"/>
-        </w:rPr>
-        <w:t xml:space="preserve"> The little calendar icons in the example views are NOT required</w:t>
-      </w:r>
-      <w:r>
-        <w:rPr>
-          <w:b/>
-          <w:bCs/>
-          <w:u w:val="single"/>
-          <w:lang w:val="en-GB"/>
-        </w:rPr>
-        <w:t>.</w:t>
-      </w:r>
-    </w:p>
-    <w:p>
-      <w:pPr>
-        <w:pStyle w:val="Heading3"/>
-      </w:pPr>
-      <w:r>
-        <w:lastRenderedPageBreak/>
-        <w:t>/</w:t>
-      </w:r>
-      <w:r>
-        <w:t>Event</w:t>
-      </w:r>
-      <w:r>
-        <w:t>/</w:t>
-      </w:r>
-      <w:r>
-        <w:t>Edit/</w:t>
-      </w:r>
-      <w:r>
-        <w:t>{id}</w:t>
-      </w:r>
-      <w:r>
-        <w:t xml:space="preserve"> (logged-in user)</w:t>
-      </w:r>
-      <w:r>
-        <w:br/>
-      </w:r>
-      <w:r>
-        <w:rPr>
-          <w:noProof/>
-        </w:rPr>
-        <w:drawing>
-          <wp:inline distT="0" distB="0" distL="0" distR="0" wp14:anchorId="7C4E1390" wp14:editId="7D6EBB03">
-            <wp:extent cx="6621339" cy="5628473"/>
-            <wp:effectExtent l="0" t="0" r="8255" b="0"/>
-            <wp:docPr id="11" name="Picture 11"/>
-            <wp:cNvGraphicFramePr>
-              <a:graphicFrameLocks xmlns:a="http://schemas.openxmlformats.org/drawingml/2006/main" noChangeAspect="1"/>
-            </wp:cNvGraphicFramePr>
-            <a:graphic xmlns:a="http://schemas.openxmlformats.org/drawingml/2006/main">
-              <a:graphicData uri="http://schemas.openxmlformats.org/drawingml/2006/picture">
-                <pic:pic xmlns:pic="http://schemas.openxmlformats.org/drawingml/2006/picture">
-                  <pic:nvPicPr>
-                    <pic:cNvPr id="11" name="Picture 11"/>
                     <pic:cNvPicPr/>
                   </pic:nvPicPr>
                   <pic:blipFill>
@@ -3685,13 +3513,13 @@
         <w:rPr>
           <w:lang w:val="en-GB"/>
         </w:rPr>
-        <w:t xml:space="preserve"> format </w:t>
+        <w:t xml:space="preserve"> format i</w:t>
       </w:r>
       <w:r>
         <w:rPr>
           <w:lang w:val="en-GB"/>
         </w:rPr>
-        <w:t>is</w:t>
+        <w:t>s</w:t>
       </w:r>
       <w:r>
         <w:rPr>
@@ -3761,6 +3589,213 @@
           <w:u w:val="single"/>
           <w:lang w:val="en-GB"/>
         </w:rPr>
+        <w:t xml:space="preserve"> The little calendar icons in the example views are NOT required</w:t>
+      </w:r>
+      <w:r>
+        <w:rPr>
+          <w:b/>
+          <w:bCs/>
+          <w:u w:val="single"/>
+          <w:lang w:val="en-GB"/>
+        </w:rPr>
+        <w:t>.</w:t>
+      </w:r>
+    </w:p>
+    <w:p>
+      <w:pPr>
+        <w:pStyle w:val="Heading3"/>
+      </w:pPr>
+      <w:r>
+        <w:lastRenderedPageBreak/>
+        <w:t>/</w:t>
+      </w:r>
+      <w:r>
+        <w:t>Event</w:t>
+      </w:r>
+      <w:r>
+        <w:t>/</w:t>
+      </w:r>
+      <w:r>
+        <w:t>Edit/</w:t>
+      </w:r>
+      <w:r>
+        <w:t>{id}</w:t>
+      </w:r>
+      <w:r>
+        <w:t xml:space="preserve"> (logged-in user)</w:t>
+      </w:r>
+      <w:r>
+        <w:br/>
+      </w:r>
+      <w:r>
+        <w:rPr>
+          <w:noProof/>
+          <w:lang w:val="en-GB" w:eastAsia="en-GB"/>
+        </w:rPr>
+        <w:drawing>
+          <wp:inline distT="0" distB="0" distL="0" distR="0" wp14:anchorId="7C4E1390" wp14:editId="7D6EBB03">
+            <wp:extent cx="6621339" cy="5628473"/>
+            <wp:effectExtent l="0" t="0" r="8255" b="0"/>
+            <wp:docPr id="11" name="Picture 11"/>
+            <wp:cNvGraphicFramePr>
+              <a:graphicFrameLocks xmlns:a="http://schemas.openxmlformats.org/drawingml/2006/main" noChangeAspect="1"/>
+            </wp:cNvGraphicFramePr>
+            <a:graphic xmlns:a="http://schemas.openxmlformats.org/drawingml/2006/main">
+              <a:graphicData uri="http://schemas.openxmlformats.org/drawingml/2006/picture">
+                <pic:pic xmlns:pic="http://schemas.openxmlformats.org/drawingml/2006/picture">
+                  <pic:nvPicPr>
+                    <pic:cNvPr id="11" name="Picture 11"/>
+                    <pic:cNvPicPr/>
+                  </pic:nvPicPr>
+                  <pic:blipFill>
+                    <a:blip r:embed="rId18">
+                      <a:extLst>
+                        <a:ext uri="{28A0092B-C50C-407E-A947-70E740481C1C}">
+                          <a14:useLocalDpi xmlns:a14="http://schemas.microsoft.com/office/drawing/2010/main" val="0"/>
+                        </a:ext>
+                      </a:extLst>
+                    </a:blip>
+                    <a:stretch>
+                      <a:fillRect/>
+                    </a:stretch>
+                  </pic:blipFill>
+                  <pic:spPr>
+                    <a:xfrm>
+                      <a:off x="0" y="0"/>
+                      <a:ext cx="6621339" cy="5628473"/>
+                    </a:xfrm>
+                    <a:prstGeom prst="rect">
+                      <a:avLst/>
+                    </a:prstGeom>
+                  </pic:spPr>
+                </pic:pic>
+              </a:graphicData>
+            </a:graphic>
+          </wp:inline>
+        </w:drawing>
+      </w:r>
+    </w:p>
+    <w:p>
+      <w:pPr>
+        <w:tabs>
+          <w:tab w:val="left" w:pos="4050"/>
+        </w:tabs>
+        <w:rPr>
+          <w:lang w:val="en-GB"/>
+        </w:rPr>
+      </w:pPr>
+      <w:r>
+        <w:rPr>
+          <w:b/>
+          <w:bCs/>
+          <w:u w:val="single"/>
+        </w:rPr>
+        <w:t>NOTE:</w:t>
+      </w:r>
+      <w:r>
+        <w:rPr>
+          <w:b/>
+          <w:bCs/>
+        </w:rPr>
+        <w:t xml:space="preserve"> </w:t>
+      </w:r>
+      <w:r>
+        <w:rPr>
+          <w:lang w:val="en-GB"/>
+        </w:rPr>
+        <w:t xml:space="preserve">the </w:t>
+      </w:r>
+      <w:r>
+        <w:rPr>
+          <w:rFonts w:ascii="Consolas" w:hAnsi="Consolas"/>
+          <w:b/>
+          <w:bCs/>
+          <w:lang w:val="en-GB"/>
+        </w:rPr>
+        <w:t>DateTime</w:t>
+      </w:r>
+      <w:r>
+        <w:rPr>
+          <w:lang w:val="en-GB"/>
+        </w:rPr>
+        <w:t xml:space="preserve"> format </w:t>
+      </w:r>
+      <w:r>
+        <w:rPr>
+          <w:lang w:val="en-GB"/>
+        </w:rPr>
+        <w:t>is</w:t>
+      </w:r>
+      <w:r>
+        <w:rPr>
+          <w:lang w:val="en-GB"/>
+        </w:rPr>
+        <w:t xml:space="preserve"> recommended, if you are having troubles with the one in the image, you are </w:t>
+      </w:r>
+      <w:r>
+        <w:rPr>
+          <w:b/>
+          <w:bCs/>
+          <w:lang w:val="en-GB"/>
+        </w:rPr>
+        <w:t>free</w:t>
+      </w:r>
+      <w:r>
+        <w:rPr>
+          <w:lang w:val="en-GB"/>
+        </w:rPr>
+        <w:t xml:space="preserve"> to use </w:t>
+      </w:r>
+      <w:r>
+        <w:rPr>
+          <w:b/>
+          <w:bCs/>
+          <w:lang w:val="en-GB"/>
+        </w:rPr>
+        <w:t>another</w:t>
+      </w:r>
+      <w:r>
+        <w:rPr>
+          <w:lang w:val="en-GB"/>
+        </w:rPr>
+        <w:t xml:space="preserve"> one</w:t>
+      </w:r>
+      <w:r>
+        <w:rPr>
+          <w:lang w:val="en-GB"/>
+        </w:rPr>
+        <w:t>.</w:t>
+      </w:r>
+      <w:bookmarkStart w:id="4" w:name="_GoBack"/>
+      <w:bookmarkEnd w:id="4"/>
+    </w:p>
+    <w:p>
+      <w:pPr>
+        <w:tabs>
+          <w:tab w:val="left" w:pos="4050"/>
+        </w:tabs>
+        <w:rPr>
+          <w:b/>
+          <w:bCs/>
+          <w:u w:val="single"/>
+        </w:rPr>
+      </w:pPr>
+      <w:r>
+        <w:rPr>
+          <w:b/>
+          <w:bCs/>
+          <w:u w:val="single"/>
+          <w:lang w:val="en-GB"/>
+        </w:rPr>
+        <w:t>NOTE:</w:t>
+      </w:r>
+      <w:r>
+        <w:rPr>
+          <w:b/>
+          <w:bCs/>
+          <w:u w:val="single"/>
+          <w:lang w:val="en-GB"/>
+        </w:rPr>
         <w:t xml:space="preserve"> The little calendar icons in the example views are NOT required.</w:t>
       </w:r>
     </w:p>
@@ -4148,6 +4183,7 @@
       <w:r>
         <w:rPr>
           <w:noProof/>
+          <w:lang w:val="en-GB" w:eastAsia="en-GB"/>
         </w:rPr>
         <w:drawing>
           <wp:inline distT="0" distB="0" distL="0" distR="0" wp14:anchorId="3F2AA92F" wp14:editId="62A955FA">
@@ -4165,7 +4201,7 @@
                     <pic:cNvPicPr/>
                   </pic:nvPicPr>
                   <pic:blipFill>
-                    <a:blip r:embed="rId18">
+                    <a:blip r:embed="rId19">
                       <a:extLst>
                         <a:ext uri="{28A0092B-C50C-407E-A947-70E740481C1C}">
                           <a14:useLocalDpi xmlns:a14="http://schemas.microsoft.com/office/drawing/2010/main" val="0"/>
@@ -5592,13 +5628,20 @@
           <w:numId w:val="12"/>
         </w:numPr>
         <w:jc w:val="both"/>
-      </w:pPr>
-      <w:r>
+        <w:rPr>
+          <w:highlight w:val="yellow"/>
+        </w:rPr>
+      </w:pPr>
+      <w:r>
+        <w:rPr>
+          <w:highlight w:val="yellow"/>
+        </w:rPr>
         <w:t xml:space="preserve">Upon </w:t>
       </w:r>
       <w:r>
         <w:rPr>
           <w:rFonts w:cstheme="minorHAnsi"/>
+          <w:highlight w:val="yellow"/>
         </w:rPr>
         <w:t xml:space="preserve">successful </w:t>
       </w:r>
@@ -5606,16 +5649,26 @@
         <w:rPr>
           <w:rStyle w:val="CodeChar"/>
           <w:rFonts w:asciiTheme="minorHAnsi" w:hAnsiTheme="minorHAnsi" w:cstheme="minorHAnsi"/>
+          <w:highlight w:val="yellow"/>
         </w:rPr>
         <w:t>Login</w:t>
       </w:r>
       <w:r>
+        <w:rPr>
+          <w:highlight w:val="yellow"/>
+        </w:rPr>
         <w:t xml:space="preserve"> of a</w:t>
       </w:r>
       <w:r>
+        <w:rPr>
+          <w:highlight w:val="yellow"/>
+        </w:rPr>
         <w:t>n</w:t>
       </w:r>
       <w:r>
+        <w:rPr>
+          <w:highlight w:val="yellow"/>
+        </w:rPr>
         <w:t xml:space="preserve"> </w:t>
       </w:r>
       <w:r>
@@ -5623,28 +5676,40 @@
           <w:rFonts w:ascii="Consolas" w:hAnsi="Consolas"/>
           <w:b/>
           <w:bCs/>
+          <w:highlight w:val="yellow"/>
         </w:rPr>
         <w:t>IdentityUser</w:t>
       </w:r>
       <w:r>
+        <w:rPr>
+          <w:highlight w:val="yellow"/>
+        </w:rPr>
         <w:t xml:space="preserve">, you should be redirected to the </w:t>
       </w:r>
       <w:r>
+        <w:rPr>
+          <w:highlight w:val="yellow"/>
+        </w:rPr>
         <w:t>/</w:t>
       </w:r>
       <w:r>
         <w:rPr>
           <w:rStyle w:val="CodeChar"/>
+          <w:highlight w:val="yellow"/>
         </w:rPr>
         <w:t>Event</w:t>
       </w:r>
       <w:r>
         <w:rPr>
           <w:rStyle w:val="CodeChar"/>
+          <w:highlight w:val="yellow"/>
         </w:rPr>
         <w:t>/All</w:t>
       </w:r>
       <w:r>
+        <w:rPr>
+          <w:highlight w:val="yellow"/>
+        </w:rPr>
         <w:t>.</w:t>
       </w:r>
     </w:p>
@@ -6100,13 +6165,20 @@
           <w:numId w:val="12"/>
         </w:numPr>
         <w:jc w:val="both"/>
-      </w:pPr>
-      <w:r>
+        <w:rPr>
+          <w:highlight w:val="yellow"/>
+        </w:rPr>
+      </w:pPr>
+      <w:r>
+        <w:rPr>
+          <w:highlight w:val="yellow"/>
+        </w:rPr>
         <w:t xml:space="preserve">Upon </w:t>
       </w:r>
       <w:r>
         <w:rPr>
           <w:rFonts w:cstheme="minorHAnsi"/>
+          <w:highlight w:val="yellow"/>
         </w:rPr>
         <w:t xml:space="preserve">successful </w:t>
       </w:r>
@@ -6114,38 +6186,54 @@
         <w:rPr>
           <w:rStyle w:val="CodeChar"/>
           <w:rFonts w:asciiTheme="minorHAnsi" w:hAnsiTheme="minorHAnsi" w:cstheme="minorHAnsi"/>
+          <w:highlight w:val="yellow"/>
         </w:rPr>
         <w:t>Logout</w:t>
       </w:r>
       <w:r>
+        <w:rPr>
+          <w:highlight w:val="yellow"/>
+        </w:rPr>
         <w:t xml:space="preserve"> of a </w:t>
       </w:r>
       <w:r>
         <w:rPr>
           <w:rStyle w:val="CodeChar"/>
           <w:rFonts w:asciiTheme="minorHAnsi" w:hAnsiTheme="minorHAnsi" w:cstheme="minorHAnsi"/>
+          <w:highlight w:val="yellow"/>
         </w:rPr>
         <w:t>User</w:t>
       </w:r>
       <w:r>
+        <w:rPr>
+          <w:highlight w:val="yellow"/>
+        </w:rPr>
         <w:t xml:space="preserve">, you should be redirected to the </w:t>
       </w:r>
       <w:r>
         <w:rPr>
           <w:rStyle w:val="CodeChar"/>
+          <w:highlight w:val="yellow"/>
         </w:rPr>
         <w:t>Index</w:t>
       </w:r>
       <w:r>
+        <w:rPr>
+          <w:highlight w:val="yellow"/>
+        </w:rPr>
         <w:t xml:space="preserve"> </w:t>
       </w:r>
       <w:r>
         <w:rPr>
           <w:rStyle w:val="CodeChar"/>
+          <w:highlight w:val="yellow"/>
         </w:rPr>
         <w:t>Page</w:t>
       </w:r>
       <w:r>
+        <w:rPr>
+          <w:highlight w:val="yellow"/>
+        </w:rPr>
         <w:t>.</w:t>
       </w:r>
     </w:p>
@@ -6269,27 +6357,41 @@
           <w:numId w:val="5"/>
         </w:numPr>
         <w:jc w:val="both"/>
+        <w:rPr>
+          <w:highlight w:val="yellow"/>
+        </w:rPr>
       </w:pPr>
       <w:r>
         <w:rPr>
           <w:rStyle w:val="CodeChar"/>
           <w:rFonts w:asciiTheme="minorHAnsi" w:hAnsiTheme="minorHAnsi" w:cstheme="minorHAnsi"/>
+          <w:highlight w:val="yellow"/>
         </w:rPr>
         <w:t>Guest</w:t>
       </w:r>
       <w:r>
+        <w:rPr>
+          <w:highlight w:val="yellow"/>
+        </w:rPr>
         <w:t xml:space="preserve"> (not logged in) users can access </w:t>
       </w:r>
       <w:r>
+        <w:rPr>
+          <w:highlight w:val="yellow"/>
+        </w:rPr>
         <w:t xml:space="preserve">the </w:t>
       </w:r>
       <w:r>
         <w:rPr>
           <w:rStyle w:val="CodeChar"/>
+          <w:highlight w:val="yellow"/>
         </w:rPr>
         <w:t>Index</w:t>
       </w:r>
       <w:r>
+        <w:rPr>
+          <w:highlight w:val="yellow"/>
+        </w:rPr>
         <w:t xml:space="preserve"> page.</w:t>
       </w:r>
     </w:p>
@@ -6301,27 +6403,41 @@
           <w:numId w:val="5"/>
         </w:numPr>
         <w:jc w:val="both"/>
+        <w:rPr>
+          <w:highlight w:val="yellow"/>
+        </w:rPr>
       </w:pPr>
       <w:r>
         <w:rPr>
           <w:rStyle w:val="CodeChar"/>
           <w:rFonts w:asciiTheme="minorHAnsi" w:hAnsiTheme="minorHAnsi" w:cstheme="minorHAnsi"/>
+          <w:highlight w:val="yellow"/>
         </w:rPr>
         <w:t>Guest</w:t>
       </w:r>
       <w:r>
+        <w:rPr>
+          <w:highlight w:val="yellow"/>
+        </w:rPr>
         <w:t xml:space="preserve"> (not logged in) users can access </w:t>
       </w:r>
       <w:r>
+        <w:rPr>
+          <w:highlight w:val="yellow"/>
+        </w:rPr>
         <w:t xml:space="preserve">the </w:t>
       </w:r>
       <w:r>
         <w:rPr>
           <w:rStyle w:val="CodeChar"/>
+          <w:highlight w:val="yellow"/>
         </w:rPr>
         <w:t>Login</w:t>
       </w:r>
       <w:r>
+        <w:rPr>
+          <w:highlight w:val="yellow"/>
+        </w:rPr>
         <w:t xml:space="preserve"> page.</w:t>
       </w:r>
     </w:p>
@@ -6333,27 +6449,41 @@
           <w:numId w:val="5"/>
         </w:numPr>
         <w:jc w:val="both"/>
+        <w:rPr>
+          <w:highlight w:val="yellow"/>
+        </w:rPr>
       </w:pPr>
       <w:r>
         <w:rPr>
           <w:rStyle w:val="CodeChar"/>
           <w:rFonts w:asciiTheme="minorHAnsi" w:hAnsiTheme="minorHAnsi" w:cstheme="minorHAnsi"/>
+          <w:highlight w:val="yellow"/>
         </w:rPr>
         <w:t>Guest</w:t>
       </w:r>
       <w:r>
+        <w:rPr>
+          <w:highlight w:val="yellow"/>
+        </w:rPr>
         <w:t xml:space="preserve"> (not logged in) users can access </w:t>
       </w:r>
       <w:r>
+        <w:rPr>
+          <w:highlight w:val="yellow"/>
+        </w:rPr>
         <w:t xml:space="preserve">the </w:t>
       </w:r>
       <w:r>
         <w:rPr>
           <w:rStyle w:val="CodeChar"/>
+          <w:highlight w:val="yellow"/>
         </w:rPr>
         <w:t>Register</w:t>
       </w:r>
       <w:r>
+        <w:rPr>
+          <w:highlight w:val="yellow"/>
+        </w:rPr>
         <w:t xml:space="preserve"> page.</w:t>
       </w:r>
     </w:p>
@@ -7117,8 +7247,8 @@
       </w:r>
     </w:p>
     <w:sectPr>
-      <w:headerReference w:type="default" r:id="rId19"/>
-      <w:footerReference w:type="default" r:id="rId20"/>
+      <w:headerReference w:type="default" r:id="rId20"/>
+      <w:footerReference w:type="default" r:id="rId21"/>
       <w:pgSz w:w="11909" w:h="16834" w:code="9"/>
       <w:pgMar w:top="567" w:right="737" w:bottom="1077" w:left="737" w:header="567" w:footer="794" w:gutter="0"/>
       <w:cols w:space="720"/>
@@ -7129,7 +7259,7 @@
 </file>
 
 <file path=word/endnotes.xml><?xml version="1.0" encoding="utf-8"?>
-<w:endnotes xmlns:wpc="http://schemas.microsoft.com/office/word/2010/wordprocessingCanvas" xmlns:cx="http://schemas.microsoft.com/office/drawing/2014/chartex" xmlns:cx1="http://schemas.microsoft.com/office/drawing/2015/9/8/chartex" xmlns:cx2="http://schemas.microsoft.com/office/drawing/2015/10/21/chartex" xmlns:cx3="http://schemas.microsoft.com/office/drawing/2016/5/9/chartex" xmlns:cx4="http://schemas.microsoft.com/office/drawing/2016/5/10/chartex" xmlns:cx5="http://schemas.microsoft.com/office/drawing/2016/5/11/chartex" xmlns:cx6="http://schemas.microsoft.com/office/drawing/2016/5/12/chartex" xmlns:cx7="http://schemas.microsoft.com/office/drawing/2016/5/13/chartex" xmlns:cx8="http://schemas.microsoft.com/office/drawing/2016/5/14/chartex" xmlns:mc="http://schemas.openxmlformats.org/markup-compatibility/2006" xmlns:aink="http://schemas.microsoft.com/office/drawing/2016/ink" xmlns:am3d="http://schemas.microsoft.com/office/drawing/2017/model3d" xmlns:o="urn:schemas-microsoft-com:office:office" xmlns:oel="http://schemas.microsoft.com/office/2019/extlst" xmlns:r="http://schemas.openxmlformats.org/officeDocument/2006/relationships" xmlns:m="http://schemas.openxmlformats.org/officeDocument/2006/math" xmlns:v="urn:schemas-microsoft-com:vml" xmlns:wp14="http://schemas.microsoft.com/office/word/2010/wordprocessingDrawing" xmlns:wp="http://schemas.openxmlformats.org/drawingml/2006/wordprocessingDrawing" xmlns:w10="urn:schemas-microsoft-com:office:word" xmlns:w="http://schemas.openxmlformats.org/wordprocessingml/2006/main" xmlns:w14="http://schemas.microsoft.com/office/word/2010/wordml" xmlns:w15="http://schemas.microsoft.com/office/word/2012/wordml" xmlns:w16cex="http://schemas.microsoft.com/office/word/2018/wordml/cex" xmlns:w16cid="http://schemas.microsoft.com/office/word/2016/wordml/cid" xmlns:w16="http://schemas.microsoft.com/office/word/2018/wordml" xmlns:w16sdtdh="http://schemas.microsoft.com/office/word/2020/wordml/sdtdatahash" xmlns:w16se="http://schemas.microsoft.com/office/word/2015/wordml/symex" xmlns:wpg="http://schemas.microsoft.com/office/word/2010/wordprocessingGroup" xmlns:wpi="http://schemas.microsoft.com/office/word/2010/wordprocessingInk" xmlns:wne="http://schemas.microsoft.com/office/word/2006/wordml" xmlns:wps="http://schemas.microsoft.com/office/word/2010/wordprocessingShape" mc:Ignorable="w14 w15 w16se w16cid w16 w16cex w16sdtdh wp14">
+<w:endnotes xmlns:wpc="http://schemas.microsoft.com/office/word/2010/wordprocessingCanvas" xmlns:mc="http://schemas.openxmlformats.org/markup-compatibility/2006" xmlns:o="urn:schemas-microsoft-com:office:office" xmlns:r="http://schemas.openxmlformats.org/officeDocument/2006/relationships" xmlns:m="http://schemas.openxmlformats.org/officeDocument/2006/math" xmlns:v="urn:schemas-microsoft-com:vml" xmlns:wp14="http://schemas.microsoft.com/office/word/2010/wordprocessingDrawing" xmlns:wp="http://schemas.openxmlformats.org/drawingml/2006/wordprocessingDrawing" xmlns:w10="urn:schemas-microsoft-com:office:word" xmlns:w="http://schemas.openxmlformats.org/wordprocessingml/2006/main" xmlns:w14="http://schemas.microsoft.com/office/word/2010/wordml" xmlns:wpg="http://schemas.microsoft.com/office/word/2010/wordprocessingGroup" xmlns:wpi="http://schemas.microsoft.com/office/word/2010/wordprocessingInk" xmlns:wne="http://schemas.microsoft.com/office/word/2006/wordml" xmlns:wps="http://schemas.microsoft.com/office/word/2010/wordprocessingShape" mc:Ignorable="w14 wp14">
   <w:endnote w:type="separator" w:id="-1">
     <w:p>
       <w:pPr>
@@ -7154,7 +7284,7 @@
 </file>
 
 <file path=word/footer1.xml><?xml version="1.0" encoding="utf-8"?>
-<w:ftr xmlns:wpc="http://schemas.microsoft.com/office/word/2010/wordprocessingCanvas" xmlns:cx="http://schemas.microsoft.com/office/drawing/2014/chartex" xmlns:cx1="http://schemas.microsoft.com/office/drawing/2015/9/8/chartex" xmlns:cx2="http://schemas.microsoft.com/office/drawing/2015/10/21/chartex" xmlns:cx3="http://schemas.microsoft.com/office/drawing/2016/5/9/chartex" xmlns:cx4="http://schemas.microsoft.com/office/drawing/2016/5/10/chartex" xmlns:cx5="http://schemas.microsoft.com/office/drawing/2016/5/11/chartex" xmlns:cx6="http://schemas.microsoft.com/office/drawing/2016/5/12/chartex" xmlns:cx7="http://schemas.microsoft.com/office/drawing/2016/5/13/chartex" xmlns:cx8="http://schemas.microsoft.com/office/drawing/2016/5/14/chartex" xmlns:mc="http://schemas.openxmlformats.org/markup-compatibility/2006" xmlns:aink="http://schemas.microsoft.com/office/drawing/2016/ink" xmlns:am3d="http://schemas.microsoft.com/office/drawing/2017/model3d" xmlns:o="urn:schemas-microsoft-com:office:office" xmlns:oel="http://schemas.microsoft.com/office/2019/extlst" xmlns:r="http://schemas.openxmlformats.org/officeDocument/2006/relationships" xmlns:m="http://schemas.openxmlformats.org/officeDocument/2006/math" xmlns:v="urn:schemas-microsoft-com:vml" xmlns:wp14="http://schemas.microsoft.com/office/word/2010/wordprocessingDrawing" xmlns:wp="http://schemas.openxmlformats.org/drawingml/2006/wordprocessingDrawing" xmlns:w10="urn:schemas-microsoft-com:office:word" xmlns:w="http://schemas.openxmlformats.org/wordprocessingml/2006/main" xmlns:w14="http://schemas.microsoft.com/office/word/2010/wordml" xmlns:w15="http://schemas.microsoft.com/office/word/2012/wordml" xmlns:w16cex="http://schemas.microsoft.com/office/word/2018/wordml/cex" xmlns:w16cid="http://schemas.microsoft.com/office/word/2016/wordml/cid" xmlns:w16="http://schemas.microsoft.com/office/word/2018/wordml" xmlns:w16sdtdh="http://schemas.microsoft.com/office/word/2020/wordml/sdtdatahash" xmlns:w16se="http://schemas.microsoft.com/office/word/2015/wordml/symex" xmlns:wpg="http://schemas.microsoft.com/office/word/2010/wordprocessingGroup" xmlns:wpi="http://schemas.microsoft.com/office/word/2010/wordprocessingInk" xmlns:wne="http://schemas.microsoft.com/office/word/2006/wordml" xmlns:wps="http://schemas.microsoft.com/office/word/2010/wordprocessingShape" mc:Ignorable="w14 w15 w16se w16cid w16 w16cex w16sdtdh wp14">
+<w:ftr xmlns:wpc="http://schemas.microsoft.com/office/word/2010/wordprocessingCanvas" xmlns:mc="http://schemas.openxmlformats.org/markup-compatibility/2006" xmlns:o="urn:schemas-microsoft-com:office:office" xmlns:r="http://schemas.openxmlformats.org/officeDocument/2006/relationships" xmlns:m="http://schemas.openxmlformats.org/officeDocument/2006/math" xmlns:v="urn:schemas-microsoft-com:vml" xmlns:wp14="http://schemas.microsoft.com/office/word/2010/wordprocessingDrawing" xmlns:wp="http://schemas.openxmlformats.org/drawingml/2006/wordprocessingDrawing" xmlns:w10="urn:schemas-microsoft-com:office:word" xmlns:w="http://schemas.openxmlformats.org/wordprocessingml/2006/main" xmlns:w14="http://schemas.microsoft.com/office/word/2010/wordml" xmlns:wpg="http://schemas.microsoft.com/office/word/2010/wordprocessingGroup" xmlns:wpi="http://schemas.microsoft.com/office/word/2010/wordprocessingInk" xmlns:wne="http://schemas.microsoft.com/office/word/2006/wordml" xmlns:wps="http://schemas.microsoft.com/office/word/2010/wordprocessingShape" mc:Ignorable="w14 wp14">
   <w:p>
     <w:pPr>
       <w:pStyle w:val="Footer"/>
@@ -7162,6 +7292,7 @@
     <w:r>
       <w:rPr>
         <w:noProof/>
+        <w:lang w:val="en-GB" w:eastAsia="en-GB"/>
       </w:rPr>
       <mc:AlternateContent>
         <mc:Choice Requires="wps">
@@ -7249,7 +7380,7 @@
             </wp:anchor>
           </w:drawing>
         </mc:Choice>
-        <mc:Fallback>
+        <mc:Fallback xmlns:w16se="http://schemas.microsoft.com/office/word/2015/wordml/symex" xmlns:w16sdtdh="http://schemas.microsoft.com/office/word/2020/wordml/sdtdatahash" xmlns:w16="http://schemas.microsoft.com/office/word/2018/wordml" xmlns:w16cid="http://schemas.microsoft.com/office/word/2016/wordml/cid" xmlns:w16cex="http://schemas.microsoft.com/office/word/2018/wordml/cex" xmlns:w15="http://schemas.microsoft.com/office/word/2012/wordml" xmlns:oel="http://schemas.microsoft.com/office/2019/extlst" xmlns:am3d="http://schemas.microsoft.com/office/drawing/2017/model3d" xmlns:aink="http://schemas.microsoft.com/office/drawing/2016/ink" xmlns:cx8="http://schemas.microsoft.com/office/drawing/2016/5/14/chartex" xmlns:cx7="http://schemas.microsoft.com/office/drawing/2016/5/13/chartex" xmlns:cx6="http://schemas.microsoft.com/office/drawing/2016/5/12/chartex" xmlns:cx5="http://schemas.microsoft.com/office/drawing/2016/5/11/chartex" xmlns:cx4="http://schemas.microsoft.com/office/drawing/2016/5/10/chartex" xmlns:cx3="http://schemas.microsoft.com/office/drawing/2016/5/9/chartex" xmlns:cx2="http://schemas.microsoft.com/office/drawing/2015/10/21/chartex" xmlns:cx1="http://schemas.microsoft.com/office/drawing/2015/9/8/chartex" xmlns:cx="http://schemas.microsoft.com/office/drawing/2014/chartex">
           <w:pict>
             <v:shapetype w14:anchorId="62954F9F" id="_x0000_t202" coordsize="21600,21600" o:spt="202" path="m,l,21600r21600,l21600,xe">
               <v:stroke joinstyle="miter"/>
@@ -7284,6 +7415,7 @@
     <w:r>
       <w:rPr>
         <w:noProof/>
+        <w:lang w:val="en-GB" w:eastAsia="en-GB"/>
       </w:rPr>
       <mc:AlternateContent>
         <mc:Choice Requires="wps">
@@ -7335,7 +7467,7 @@
                               <w:szCs w:val="17"/>
                             </w:rPr>
                           </w:pPr>
-                          <w:bookmarkStart w:id="4" w:name="_Hlk24191091"/>
+                          <w:bookmarkStart w:id="5" w:name="_Hlk24191091"/>
                           <w:r>
                             <w:rPr>
                               <w:sz w:val="17"/>
@@ -7380,7 +7512,7 @@
                             <w:t>. Copyrighted document. Unauthorized copy, reproduction or use is not permitted.</w:t>
                           </w:r>
                         </w:p>
-                        <w:bookmarkEnd w:id="4"/>
+                        <w:bookmarkEnd w:id="5"/>
                         <w:p>
                           <w:pPr>
                             <w:spacing w:line="240" w:lineRule="auto"/>
@@ -7395,6 +7527,7 @@
                               <w:noProof/>
                               <w:sz w:val="18"/>
                               <w:szCs w:val="18"/>
+                              <w:lang w:val="en-GB" w:eastAsia="en-GB"/>
                             </w:rPr>
                             <w:drawing>
                               <wp:inline distT="0" distB="0" distL="0" distR="0" wp14:anchorId="3EB4D804" wp14:editId="3ACFECF1">
@@ -7461,6 +7594,7 @@
                               <w:noProof/>
                               <w:sz w:val="18"/>
                               <w:szCs w:val="18"/>
+                              <w:lang w:val="en-GB" w:eastAsia="en-GB"/>
                             </w:rPr>
                             <w:drawing>
                               <wp:inline distT="0" distB="0" distL="0" distR="0" wp14:anchorId="55C1AB12" wp14:editId="01CCC35C">
@@ -7527,6 +7661,7 @@
                               <w:noProof/>
                               <w:sz w:val="18"/>
                               <w:szCs w:val="18"/>
+                              <w:lang w:val="en-GB" w:eastAsia="en-GB"/>
                             </w:rPr>
                             <w:drawing>
                               <wp:inline distT="0" distB="0" distL="0" distR="0" wp14:anchorId="276F5087" wp14:editId="7471160C">
@@ -7580,6 +7715,7 @@
                               <w:noProof/>
                               <w:sz w:val="18"/>
                               <w:szCs w:val="18"/>
+                              <w:lang w:val="en-GB" w:eastAsia="en-GB"/>
                             </w:rPr>
                             <w:drawing>
                               <wp:inline distT="0" distB="0" distL="0" distR="0" wp14:anchorId="3167B462" wp14:editId="727FEE56">
@@ -7609,7 +7745,7 @@
                                               <a14:useLocalDpi xmlns:a14="http://schemas.microsoft.com/office/drawing/2010/main" val="0"/>
                                             </a:ext>
                                             <a:ext uri="{837473B0-CC2E-450A-ABE3-18F120FF3D39}">
-                                              <a1611:picAttrSrcUrl xmlns:a1611="http://schemas.microsoft.com/office/drawing/2016/11/main" r:id="rId10"/>
+                                              <a1611:picAttrSrcUrl xmlns:a1611="http://schemas.microsoft.com/office/drawing/2016/11/main" xmlns:w16se="http://schemas.microsoft.com/office/word/2015/wordml/symex" xmlns:w16sdtdh="http://schemas.microsoft.com/office/word/2020/wordml/sdtdatahash" xmlns:w16="http://schemas.microsoft.com/office/word/2018/wordml" xmlns:w16cid="http://schemas.microsoft.com/office/word/2016/wordml/cid" xmlns:w16cex="http://schemas.microsoft.com/office/word/2018/wordml/cex" xmlns:w15="http://schemas.microsoft.com/office/word/2012/wordml" xmlns:w="http://schemas.openxmlformats.org/wordprocessingml/2006/main" xmlns:w10="urn:schemas-microsoft-com:office:word" xmlns:v="urn:schemas-microsoft-com:vml" xmlns:oel="http://schemas.microsoft.com/office/2019/extlst" xmlns:o="urn:schemas-microsoft-com:office:office" xmlns:am3d="http://schemas.microsoft.com/office/drawing/2017/model3d" xmlns:aink="http://schemas.microsoft.com/office/drawing/2016/ink" xmlns:cx8="http://schemas.microsoft.com/office/drawing/2016/5/14/chartex" xmlns:cx7="http://schemas.microsoft.com/office/drawing/2016/5/13/chartex" xmlns:cx6="http://schemas.microsoft.com/office/drawing/2016/5/12/chartex" xmlns:cx5="http://schemas.microsoft.com/office/drawing/2016/5/11/chartex" xmlns:cx4="http://schemas.microsoft.com/office/drawing/2016/5/10/chartex" xmlns:cx3="http://schemas.microsoft.com/office/drawing/2016/5/9/chartex" xmlns:cx2="http://schemas.microsoft.com/office/drawing/2015/10/21/chartex" xmlns:cx1="http://schemas.microsoft.com/office/drawing/2015/9/8/chartex" xmlns:cx="http://schemas.microsoft.com/office/drawing/2014/chartex" xmlns="" r:id="rId10"/>
                                             </a:ext>
                                           </a:extLst>
                                         </a:blip>
@@ -7649,6 +7785,7 @@
                               <w:noProof/>
                               <w:sz w:val="18"/>
                               <w:szCs w:val="18"/>
+                              <w:lang w:val="en-GB" w:eastAsia="en-GB"/>
                             </w:rPr>
                             <w:drawing>
                               <wp:inline distT="0" distB="0" distL="0" distR="0" wp14:anchorId="30E7582C" wp14:editId="362E5E6F">
@@ -7702,6 +7839,7 @@
                               <w:noProof/>
                               <w:sz w:val="18"/>
                               <w:szCs w:val="18"/>
+                              <w:lang w:val="en-GB" w:eastAsia="en-GB"/>
                             </w:rPr>
                             <w:drawing>
                               <wp:inline distT="0" distB="0" distL="0" distR="0" wp14:anchorId="2BE9A8FC" wp14:editId="3E048B29">
@@ -7755,6 +7893,7 @@
                               <w:noProof/>
                               <w:sz w:val="18"/>
                               <w:szCs w:val="18"/>
+                              <w:lang w:val="en-GB" w:eastAsia="en-GB"/>
                             </w:rPr>
                             <w:drawing>
                               <wp:inline distT="0" distB="0" distL="0" distR="0" wp14:anchorId="4F5B85E6" wp14:editId="052CB8E0">
@@ -7824,6 +7963,7 @@
                               <w:noProof/>
                               <w:sz w:val="18"/>
                               <w:szCs w:val="18"/>
+                              <w:lang w:val="en-GB" w:eastAsia="en-GB"/>
                             </w:rPr>
                             <w:drawing>
                               <wp:inline distT="0" distB="0" distL="0" distR="0" wp14:anchorId="1FBD2791" wp14:editId="36A3B660">
@@ -7890,6 +8030,7 @@
                               <w:noProof/>
                               <w:sz w:val="18"/>
                               <w:szCs w:val="18"/>
+                              <w:lang w:val="en-GB" w:eastAsia="en-GB"/>
                             </w:rPr>
                             <w:drawing>
                               <wp:inline distT="0" distB="0" distL="0" distR="0" wp14:anchorId="41984C67" wp14:editId="0AB7E8DB">
@@ -7949,7 +8090,7 @@
             </wp:anchor>
           </w:drawing>
         </mc:Choice>
-        <mc:Fallback>
+        <mc:Fallback xmlns:w16se="http://schemas.microsoft.com/office/word/2015/wordml/symex" xmlns:w16sdtdh="http://schemas.microsoft.com/office/word/2020/wordml/sdtdatahash" xmlns:w16="http://schemas.microsoft.com/office/word/2018/wordml" xmlns:w16cid="http://schemas.microsoft.com/office/word/2016/wordml/cid" xmlns:w16cex="http://schemas.microsoft.com/office/word/2018/wordml/cex" xmlns:w15="http://schemas.microsoft.com/office/word/2012/wordml" xmlns:oel="http://schemas.microsoft.com/office/2019/extlst" xmlns:am3d="http://schemas.microsoft.com/office/drawing/2017/model3d" xmlns:aink="http://schemas.microsoft.com/office/drawing/2016/ink" xmlns:cx8="http://schemas.microsoft.com/office/drawing/2016/5/14/chartex" xmlns:cx7="http://schemas.microsoft.com/office/drawing/2016/5/13/chartex" xmlns:cx6="http://schemas.microsoft.com/office/drawing/2016/5/12/chartex" xmlns:cx5="http://schemas.microsoft.com/office/drawing/2016/5/11/chartex" xmlns:cx4="http://schemas.microsoft.com/office/drawing/2016/5/10/chartex" xmlns:cx3="http://schemas.microsoft.com/office/drawing/2016/5/9/chartex" xmlns:cx2="http://schemas.microsoft.com/office/drawing/2015/10/21/chartex" xmlns:cx1="http://schemas.microsoft.com/office/drawing/2015/9/8/chartex" xmlns:cx="http://schemas.microsoft.com/office/drawing/2014/chartex">
           <w:pict>
             <v:shape w14:anchorId="7E00369D" id="Text Box 16" o:spid="_x0000_s1027" type="#_x0000_t202" style="position:absolute;margin-left:109pt;margin-top:7pt;width:411.4pt;height:40.45pt;z-index:251660288;visibility:visible;mso-wrap-style:square;mso-width-percent:0;mso-height-percent:0;mso-wrap-distance-left:9pt;mso-wrap-distance-top:0;mso-wrap-distance-right:9pt;mso-wrap-distance-bottom:0;mso-position-horizontal:absolute;mso-position-horizontal-relative:text;mso-position-vertical:absolute;mso-position-vertical-relative:text;mso-width-percent:0;mso-height-percent:0;mso-width-relative:page;mso-height-relative:page;v-text-anchor:top" o:gfxdata="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" filled="f" stroked="f">
               <v:textbox inset=".5mm,1.2mm,.5mm,.5mm">
@@ -8569,6 +8710,7 @@
     <w:r>
       <w:rPr>
         <w:noProof/>
+        <w:lang w:val="en-GB" w:eastAsia="en-GB"/>
       </w:rPr>
       <w:drawing>
         <wp:anchor distT="0" distB="0" distL="114300" distR="114300" simplePos="0" relativeHeight="251663360" behindDoc="0" locked="0" layoutInCell="1" allowOverlap="1" wp14:anchorId="40B5C634" wp14:editId="1881991A">
@@ -8640,6 +8782,7 @@
     <w:r>
       <w:rPr>
         <w:noProof/>
+        <w:lang w:val="en-GB" w:eastAsia="en-GB"/>
       </w:rPr>
       <mc:AlternateContent>
         <mc:Choice Requires="wps">
@@ -8704,7 +8847,7 @@
             </wp:anchor>
           </w:drawing>
         </mc:Choice>
-        <mc:Fallback>
+        <mc:Fallback xmlns:w16se="http://schemas.microsoft.com/office/word/2015/wordml/symex" xmlns:w16sdtdh="http://schemas.microsoft.com/office/word/2020/wordml/sdtdatahash" xmlns:w16="http://schemas.microsoft.com/office/word/2018/wordml" xmlns:w16cid="http://schemas.microsoft.com/office/word/2016/wordml/cid" xmlns:w16cex="http://schemas.microsoft.com/office/word/2018/wordml/cex" xmlns:w15="http://schemas.microsoft.com/office/word/2012/wordml" xmlns:oel="http://schemas.microsoft.com/office/2019/extlst" xmlns:am3d="http://schemas.microsoft.com/office/drawing/2017/model3d" xmlns:aink="http://schemas.microsoft.com/office/drawing/2016/ink" xmlns:cx8="http://schemas.microsoft.com/office/drawing/2016/5/14/chartex" xmlns:cx7="http://schemas.microsoft.com/office/drawing/2016/5/13/chartex" xmlns:cx6="http://schemas.microsoft.com/office/drawing/2016/5/12/chartex" xmlns:cx5="http://schemas.microsoft.com/office/drawing/2016/5/11/chartex" xmlns:cx4="http://schemas.microsoft.com/office/drawing/2016/5/10/chartex" xmlns:cx3="http://schemas.microsoft.com/office/drawing/2016/5/9/chartex" xmlns:cx2="http://schemas.microsoft.com/office/drawing/2015/10/21/chartex" xmlns:cx1="http://schemas.microsoft.com/office/drawing/2015/9/8/chartex" xmlns:cx="http://schemas.microsoft.com/office/drawing/2014/chartex">
           <w:pict>
             <v:line w14:anchorId="265EF7C6" id="Straight Connector 19" o:spid="_x0000_s1026" style="position:absolute;flip:y;z-index:251659264;visibility:visible;mso-wrap-style:square;mso-width-percent:0;mso-height-percent:0;mso-wrap-distance-left:9pt;mso-wrap-distance-top:0;mso-wrap-distance-right:9pt;mso-wrap-distance-bottom:0;mso-position-horizontal:absolute;mso-position-horizontal-relative:text;mso-position-vertical:absolute;mso-position-vertical-relative:text;mso-width-percent:0;mso-height-percent:0;mso-width-relative:page;mso-height-relative:page" from="-.1pt,5.2pt" to="520.7pt,5.2pt" o:gfxdata="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" strokecolor="#974706 [1609]" strokeweight="1pt">
               <v:stroke endcap="round"/>
@@ -8716,6 +8859,7 @@
     <w:r>
       <w:rPr>
         <w:noProof/>
+        <w:lang w:val="en-GB" w:eastAsia="en-GB"/>
       </w:rPr>
       <mc:AlternateContent>
         <mc:Choice Requires="wps">
@@ -8810,7 +8954,7 @@
                               <w:sz w:val="18"/>
                               <w:szCs w:val="18"/>
                             </w:rPr>
-                            <w:t>1</w:t>
+                            <w:t>11</w:t>
                           </w:r>
                           <w:r>
                             <w:rPr>
@@ -8853,7 +8997,7 @@
                               <w:sz w:val="18"/>
                               <w:szCs w:val="18"/>
                             </w:rPr>
-                            <w:t>1</w:t>
+                            <w:t>13</w:t>
                           </w:r>
                           <w:r>
                             <w:rPr>
@@ -8885,7 +9029,11 @@
         </mc:Choice>
         <mc:Fallback>
           <w:pict>
-            <v:shape w14:anchorId="57CED27D" id="Text Box 12" o:spid="_x0000_s1028" type="#_x0000_t202" style="position:absolute;margin-left:444.65pt;margin-top:26.95pt;width:70.9pt;height:15.9pt;z-index:251662336;visibility:visible;mso-wrap-style:square;mso-width-percent:0;mso-height-percent:0;mso-wrap-distance-left:9pt;mso-wrap-distance-top:0;mso-wrap-distance-right:9pt;mso-wrap-distance-bottom:0;mso-position-horizontal:absolute;mso-position-horizontal-relative:text;mso-position-vertical:absolute;mso-position-vertical-relative:text;mso-width-percent:0;mso-height-percent:0;mso-width-relative:page;mso-height-relative:page;v-text-anchor:middle" o:gfxdata="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" filled="f" stroked="f" strokeweight=".5pt">
+            <v:shapetype id="_x0000_t202" coordsize="21600,21600" o:spt="202" path="m,l,21600r21600,l21600,xe">
+              <v:stroke joinstyle="miter"/>
+              <v:path gradientshapeok="t" o:connecttype="rect"/>
+            </v:shapetype>
+            <v:shape id="Text Box 12" o:spid="_x0000_s1028" type="#_x0000_t202" style="position:absolute;margin-left:444.65pt;margin-top:26.95pt;width:70.9pt;height:15.9pt;z-index:251662336;visibility:visible;mso-wrap-style:square;mso-width-percent:0;mso-height-percent:0;mso-wrap-distance-left:9pt;mso-wrap-distance-top:0;mso-wrap-distance-right:9pt;mso-wrap-distance-bottom:0;mso-position-horizontal:absolute;mso-position-horizontal-relative:text;mso-position-vertical:absolute;mso-position-vertical-relative:text;mso-width-percent:0;mso-height-percent:0;mso-width-relative:page;mso-height-relative:page;v-text-anchor:middle" o:gfxdata="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" filled="f" stroked="f" strokeweight=".5pt">
               <v:textbox inset="0,0,0,0">
                 <w:txbxContent>
                   <w:p>
@@ -8931,7 +9079,7 @@
                         <w:sz w:val="18"/>
                         <w:szCs w:val="18"/>
                       </w:rPr>
-                      <w:t>1</w:t>
+                      <w:t>11</w:t>
                     </w:r>
                     <w:r>
                       <w:rPr>
@@ -8974,7 +9122,7 @@
                         <w:sz w:val="18"/>
                         <w:szCs w:val="18"/>
                       </w:rPr>
-                      <w:t>1</w:t>
+                      <w:t>13</w:t>
                     </w:r>
                     <w:r>
                       <w:rPr>
@@ -8996,7 +9144,7 @@
 </file>
 
 <file path=word/footnotes.xml><?xml version="1.0" encoding="utf-8"?>
-<w:footnotes xmlns:wpc="http://schemas.microsoft.com/office/word/2010/wordprocessingCanvas" xmlns:cx="http://schemas.microsoft.com/office/drawing/2014/chartex" xmlns:cx1="http://schemas.microsoft.com/office/drawing/2015/9/8/chartex" xmlns:cx2="http://schemas.microsoft.com/office/drawing/2015/10/21/chartex" xmlns:cx3="http://schemas.microsoft.com/office/drawing/2016/5/9/chartex" xmlns:cx4="http://schemas.microsoft.com/office/drawing/2016/5/10/chartex" xmlns:cx5="http://schemas.microsoft.com/office/drawing/2016/5/11/chartex" xmlns:cx6="http://schemas.microsoft.com/office/drawing/2016/5/12/chartex" xmlns:cx7="http://schemas.microsoft.com/office/drawing/2016/5/13/chartex" xmlns:cx8="http://schemas.microsoft.com/office/drawing/2016/5/14/chartex" xmlns:mc="http://schemas.openxmlformats.org/markup-compatibility/2006" xmlns:aink="http://schemas.microsoft.com/office/drawing/2016/ink" xmlns:am3d="http://schemas.microsoft.com/office/drawing/2017/model3d" xmlns:o="urn:schemas-microsoft-com:office:office" xmlns:oel="http://schemas.microsoft.com/office/2019/extlst" xmlns:r="http://schemas.openxmlformats.org/officeDocument/2006/relationships" xmlns:m="http://schemas.openxmlformats.org/officeDocument/2006/math" xmlns:v="urn:schemas-microsoft-com:vml" xmlns:wp14="http://schemas.microsoft.com/office/word/2010/wordprocessingDrawing" xmlns:wp="http://schemas.openxmlformats.org/drawingml/2006/wordprocessingDrawing" xmlns:w10="urn:schemas-microsoft-com:office:word" xmlns:w="http://schemas.openxmlformats.org/wordprocessingml/2006/main" xmlns:w14="http://schemas.microsoft.com/office/word/2010/wordml" xmlns:w15="http://schemas.microsoft.com/office/word/2012/wordml" xmlns:w16cex="http://schemas.microsoft.com/office/word/2018/wordml/cex" xmlns:w16cid="http://schemas.microsoft.com/office/word/2016/wordml/cid" xmlns:w16="http://schemas.microsoft.com/office/word/2018/wordml" xmlns:w16sdtdh="http://schemas.microsoft.com/office/word/2020/wordml/sdtdatahash" xmlns:w16se="http://schemas.microsoft.com/office/word/2015/wordml/symex" xmlns:wpg="http://schemas.microsoft.com/office/word/2010/wordprocessingGroup" xmlns:wpi="http://schemas.microsoft.com/office/word/2010/wordprocessingInk" xmlns:wne="http://schemas.microsoft.com/office/word/2006/wordml" xmlns:wps="http://schemas.microsoft.com/office/word/2010/wordprocessingShape" mc:Ignorable="w14 w15 w16se w16cid w16 w16cex w16sdtdh wp14">
+<w:footnotes xmlns:wpc="http://schemas.microsoft.com/office/word/2010/wordprocessingCanvas" xmlns:mc="http://schemas.openxmlformats.org/markup-compatibility/2006" xmlns:o="urn:schemas-microsoft-com:office:office" xmlns:r="http://schemas.openxmlformats.org/officeDocument/2006/relationships" xmlns:m="http://schemas.openxmlformats.org/officeDocument/2006/math" xmlns:v="urn:schemas-microsoft-com:vml" xmlns:wp14="http://schemas.microsoft.com/office/word/2010/wordprocessingDrawing" xmlns:wp="http://schemas.openxmlformats.org/drawingml/2006/wordprocessingDrawing" xmlns:w10="urn:schemas-microsoft-com:office:word" xmlns:w="http://schemas.openxmlformats.org/wordprocessingml/2006/main" xmlns:w14="http://schemas.microsoft.com/office/word/2010/wordml" xmlns:wpg="http://schemas.microsoft.com/office/word/2010/wordprocessingGroup" xmlns:wpi="http://schemas.microsoft.com/office/word/2010/wordprocessingInk" xmlns:wne="http://schemas.microsoft.com/office/word/2006/wordml" xmlns:wps="http://schemas.microsoft.com/office/word/2010/wordprocessingShape" mc:Ignorable="w14 wp14">
   <w:footnote w:type="separator" w:id="-1">
     <w:p>
       <w:pPr>
@@ -9021,7 +9169,7 @@
 </file>
 
 <file path=word/header1.xml><?xml version="1.0" encoding="utf-8"?>
-<w:hdr xmlns:wpc="http://schemas.microsoft.com/office/word/2010/wordprocessingCanvas" xmlns:cx="http://schemas.microsoft.com/office/drawing/2014/chartex" xmlns:cx1="http://schemas.microsoft.com/office/drawing/2015/9/8/chartex" xmlns:cx2="http://schemas.microsoft.com/office/drawing/2015/10/21/chartex" xmlns:cx3="http://schemas.microsoft.com/office/drawing/2016/5/9/chartex" xmlns:cx4="http://schemas.microsoft.com/office/drawing/2016/5/10/chartex" xmlns:cx5="http://schemas.microsoft.com/office/drawing/2016/5/11/chartex" xmlns:cx6="http://schemas.microsoft.com/office/drawing/2016/5/12/chartex" xmlns:cx7="http://schemas.microsoft.com/office/drawing/2016/5/13/chartex" xmlns:cx8="http://schemas.microsoft.com/office/drawing/2016/5/14/chartex" xmlns:mc="http://schemas.openxmlformats.org/markup-compatibility/2006" xmlns:aink="http://schemas.microsoft.com/office/drawing/2016/ink" xmlns:am3d="http://schemas.microsoft.com/office/drawing/2017/model3d" xmlns:o="urn:schemas-microsoft-com:office:office" xmlns:oel="http://schemas.microsoft.com/office/2019/extlst" xmlns:r="http://schemas.openxmlformats.org/officeDocument/2006/relationships" xmlns:m="http://schemas.openxmlformats.org/officeDocument/2006/math" xmlns:v="urn:schemas-microsoft-com:vml" xmlns:wp14="http://schemas.microsoft.com/office/word/2010/wordprocessingDrawing" xmlns:wp="http://schemas.openxmlformats.org/drawingml/2006/wordprocessingDrawing" xmlns:w10="urn:schemas-microsoft-com:office:word" xmlns:w="http://schemas.openxmlformats.org/wordprocessingml/2006/main" xmlns:w14="http://schemas.microsoft.com/office/word/2010/wordml" xmlns:w15="http://schemas.microsoft.com/office/word/2012/wordml" xmlns:w16cex="http://schemas.microsoft.com/office/word/2018/wordml/cex" xmlns:w16cid="http://schemas.microsoft.com/office/word/2016/wordml/cid" xmlns:w16="http://schemas.microsoft.com/office/word/2018/wordml" xmlns:w16sdtdh="http://schemas.microsoft.com/office/word/2020/wordml/sdtdatahash" xmlns:w16se="http://schemas.microsoft.com/office/word/2015/wordml/symex" xmlns:wpg="http://schemas.microsoft.com/office/word/2010/wordprocessingGroup" xmlns:wpi="http://schemas.microsoft.com/office/word/2010/wordprocessingInk" xmlns:wne="http://schemas.microsoft.com/office/word/2006/wordml" xmlns:wps="http://schemas.microsoft.com/office/word/2010/wordprocessingShape" mc:Ignorable="w14 w15 w16se w16cid w16 w16cex w16sdtdh wp14">
+<w:hdr xmlns:wpc="http://schemas.microsoft.com/office/word/2010/wordprocessingCanvas" xmlns:mc="http://schemas.openxmlformats.org/markup-compatibility/2006" xmlns:o="urn:schemas-microsoft-com:office:office" xmlns:r="http://schemas.openxmlformats.org/officeDocument/2006/relationships" xmlns:m="http://schemas.openxmlformats.org/officeDocument/2006/math" xmlns:v="urn:schemas-microsoft-com:vml" xmlns:wp14="http://schemas.microsoft.com/office/word/2010/wordprocessingDrawing" xmlns:wp="http://schemas.openxmlformats.org/drawingml/2006/wordprocessingDrawing" xmlns:w10="urn:schemas-microsoft-com:office:word" xmlns:w="http://schemas.openxmlformats.org/wordprocessingml/2006/main" xmlns:w14="http://schemas.microsoft.com/office/word/2010/wordml" xmlns:wpg="http://schemas.microsoft.com/office/word/2010/wordprocessingGroup" xmlns:wpi="http://schemas.microsoft.com/office/word/2010/wordprocessingInk" xmlns:wne="http://schemas.microsoft.com/office/word/2006/wordml" xmlns:wps="http://schemas.microsoft.com/office/word/2010/wordprocessingShape" mc:Ignorable="w14 wp14">
   <w:p>
     <w:pPr>
       <w:pStyle w:val="Header"/>
@@ -9032,8 +9180,8 @@
 </file>
 
 <file path=word/numbering.xml><?xml version="1.0" encoding="utf-8"?>
-<w:numbering xmlns:wpc="http://schemas.microsoft.com/office/word/2010/wordprocessingCanvas" xmlns:cx="http://schemas.microsoft.com/office/drawing/2014/chartex" xmlns:cx1="http://schemas.microsoft.com/office/drawing/2015/9/8/chartex" xmlns:cx2="http://schemas.microsoft.com/office/drawing/2015/10/21/chartex" xmlns:cx3="http://schemas.microsoft.com/office/drawing/2016/5/9/chartex" xmlns:cx4="http://schemas.microsoft.com/office/drawing/2016/5/10/chartex" xmlns:cx5="http://schemas.microsoft.com/office/drawing/2016/5/11/chartex" xmlns:cx6="http://schemas.microsoft.com/office/drawing/2016/5/12/chartex" xmlns:cx7="http://schemas.microsoft.com/office/drawing/2016/5/13/chartex" xmlns:cx8="http://schemas.microsoft.com/office/drawing/2016/5/14/chartex" xmlns:mc="http://schemas.openxmlformats.org/markup-compatibility/2006" xmlns:aink="http://schemas.microsoft.com/office/drawing/2016/ink" xmlns:am3d="http://schemas.microsoft.com/office/drawing/2017/model3d" xmlns:o="urn:schemas-microsoft-com:office:office" xmlns:oel="http://schemas.microsoft.com/office/2019/extlst" xmlns:r="http://schemas.openxmlformats.org/officeDocument/2006/relationships" xmlns:m="http://schemas.openxmlformats.org/officeDocument/2006/math" xmlns:v="urn:schemas-microsoft-com:vml" xmlns:wp14="http://schemas.microsoft.com/office/word/2010/wordprocessingDrawing" xmlns:wp="http://schemas.openxmlformats.org/drawingml/2006/wordprocessingDrawing" xmlns:w10="urn:schemas-microsoft-com:office:word" xmlns:w="http://schemas.openxmlformats.org/wordprocessingml/2006/main" xmlns:w14="http://schemas.microsoft.com/office/word/2010/wordml" xmlns:w15="http://schemas.microsoft.com/office/word/2012/wordml" xmlns:w16cex="http://schemas.microsoft.com/office/word/2018/wordml/cex" xmlns:w16cid="http://schemas.microsoft.com/office/word/2016/wordml/cid" xmlns:w16="http://schemas.microsoft.com/office/word/2018/wordml" xmlns:w16sdtdh="http://schemas.microsoft.com/office/word/2020/wordml/sdtdatahash" xmlns:w16se="http://schemas.microsoft.com/office/word/2015/wordml/symex" xmlns:wpg="http://schemas.microsoft.com/office/word/2010/wordprocessingGroup" xmlns:wpi="http://schemas.microsoft.com/office/word/2010/wordprocessingInk" xmlns:wne="http://schemas.microsoft.com/office/word/2006/wordml" xmlns:wps="http://schemas.microsoft.com/office/word/2010/wordprocessingShape" mc:Ignorable="w14 w15 w16se w16cid w16 w16cex w16sdtdh wp14">
-  <w:abstractNum w:abstractNumId="0" w15:restartNumberingAfterBreak="0">
+<w:numbering xmlns:wpc="http://schemas.microsoft.com/office/word/2010/wordprocessingCanvas" xmlns:mc="http://schemas.openxmlformats.org/markup-compatibility/2006" xmlns:o="urn:schemas-microsoft-com:office:office" xmlns:r="http://schemas.openxmlformats.org/officeDocument/2006/relationships" xmlns:m="http://schemas.openxmlformats.org/officeDocument/2006/math" xmlns:v="urn:schemas-microsoft-com:vml" xmlns:wp14="http://schemas.microsoft.com/office/word/2010/wordprocessingDrawing" xmlns:wp="http://schemas.openxmlformats.org/drawingml/2006/wordprocessingDrawing" xmlns:w10="urn:schemas-microsoft-com:office:word" xmlns:w="http://schemas.openxmlformats.org/wordprocessingml/2006/main" xmlns:w14="http://schemas.microsoft.com/office/word/2010/wordml" xmlns:wpg="http://schemas.microsoft.com/office/word/2010/wordprocessingGroup" xmlns:wpi="http://schemas.microsoft.com/office/word/2010/wordprocessingInk" xmlns:wne="http://schemas.microsoft.com/office/word/2006/wordml" xmlns:wps="http://schemas.microsoft.com/office/word/2010/wordprocessingShape" mc:Ignorable="w14 wp14">
+  <w:abstractNum w:abstractNumId="0">
     <w:nsid w:val="045724B9"/>
     <w:multiLevelType w:val="hybridMultilevel"/>
     <w:tmpl w:val="1FE05582"/>
@@ -9146,7 +9294,7 @@
       </w:rPr>
     </w:lvl>
   </w:abstractNum>
-  <w:abstractNum w:abstractNumId="1" w15:restartNumberingAfterBreak="0">
+  <w:abstractNum w:abstractNumId="1">
     <w:nsid w:val="099B1E35"/>
     <w:multiLevelType w:val="hybridMultilevel"/>
     <w:tmpl w:val="346C898C"/>
@@ -9259,7 +9407,7 @@
       </w:rPr>
     </w:lvl>
   </w:abstractNum>
-  <w:abstractNum w:abstractNumId="2" w15:restartNumberingAfterBreak="0">
+  <w:abstractNum w:abstractNumId="2">
     <w:nsid w:val="0FC06295"/>
     <w:multiLevelType w:val="hybridMultilevel"/>
     <w:tmpl w:val="77E05F90"/>
@@ -9348,7 +9496,7 @@
       </w:pPr>
     </w:lvl>
   </w:abstractNum>
-  <w:abstractNum w:abstractNumId="3" w15:restartNumberingAfterBreak="0">
+  <w:abstractNum w:abstractNumId="3">
     <w:nsid w:val="13A00DEC"/>
     <w:multiLevelType w:val="multilevel"/>
     <w:tmpl w:val="04965056"/>
@@ -9470,7 +9618,7 @@
       </w:rPr>
     </w:lvl>
   </w:abstractNum>
-  <w:abstractNum w:abstractNumId="4" w15:restartNumberingAfterBreak="0">
+  <w:abstractNum w:abstractNumId="4">
     <w:nsid w:val="15BB4ABB"/>
     <w:multiLevelType w:val="hybridMultilevel"/>
     <w:tmpl w:val="6DEC97EA"/>
@@ -9583,7 +9731,7 @@
       </w:rPr>
     </w:lvl>
   </w:abstractNum>
-  <w:abstractNum w:abstractNumId="5" w15:restartNumberingAfterBreak="0">
+  <w:abstractNum w:abstractNumId="5">
     <w:nsid w:val="308F1678"/>
     <w:multiLevelType w:val="hybridMultilevel"/>
     <w:tmpl w:val="AB50B4BC"/>
@@ -9695,7 +9843,7 @@
       </w:rPr>
     </w:lvl>
   </w:abstractNum>
-  <w:abstractNum w:abstractNumId="6" w15:restartNumberingAfterBreak="0">
+  <w:abstractNum w:abstractNumId="6">
     <w:nsid w:val="356518FF"/>
     <w:multiLevelType w:val="hybridMultilevel"/>
     <w:tmpl w:val="6D6AF866"/>
@@ -9808,7 +9956,7 @@
       </w:rPr>
     </w:lvl>
   </w:abstractNum>
-  <w:abstractNum w:abstractNumId="7" w15:restartNumberingAfterBreak="0">
+  <w:abstractNum w:abstractNumId="7">
     <w:nsid w:val="37F85E50"/>
     <w:multiLevelType w:val="hybridMultilevel"/>
     <w:tmpl w:val="046C01D0"/>
@@ -9921,7 +10069,7 @@
       </w:rPr>
     </w:lvl>
   </w:abstractNum>
-  <w:abstractNum w:abstractNumId="8" w15:restartNumberingAfterBreak="0">
+  <w:abstractNum w:abstractNumId="8">
     <w:nsid w:val="3DEE08A1"/>
     <w:multiLevelType w:val="hybridMultilevel"/>
     <w:tmpl w:val="6B6C9428"/>
@@ -10034,7 +10182,7 @@
       </w:rPr>
     </w:lvl>
   </w:abstractNum>
-  <w:abstractNum w:abstractNumId="9" w15:restartNumberingAfterBreak="0">
+  <w:abstractNum w:abstractNumId="9">
     <w:nsid w:val="408A2A96"/>
     <w:multiLevelType w:val="hybridMultilevel"/>
     <w:tmpl w:val="EC7E35D4"/>
@@ -10147,7 +10295,7 @@
       </w:rPr>
     </w:lvl>
   </w:abstractNum>
-  <w:abstractNum w:abstractNumId="10" w15:restartNumberingAfterBreak="0">
+  <w:abstractNum w:abstractNumId="10">
     <w:nsid w:val="4F275BF0"/>
     <w:multiLevelType w:val="hybridMultilevel"/>
     <w:tmpl w:val="89E6B548"/>
@@ -10260,7 +10408,7 @@
       </w:rPr>
     </w:lvl>
   </w:abstractNum>
-  <w:abstractNum w:abstractNumId="11" w15:restartNumberingAfterBreak="0">
+  <w:abstractNum w:abstractNumId="11">
     <w:nsid w:val="501C1727"/>
     <w:multiLevelType w:val="hybridMultilevel"/>
     <w:tmpl w:val="D0C475DC"/>
@@ -10373,7 +10521,7 @@
       </w:rPr>
     </w:lvl>
   </w:abstractNum>
-  <w:abstractNum w:abstractNumId="12" w15:restartNumberingAfterBreak="0">
+  <w:abstractNum w:abstractNumId="12">
     <w:nsid w:val="50C0227B"/>
     <w:multiLevelType w:val="hybridMultilevel"/>
     <w:tmpl w:val="7916B542"/>
@@ -10486,7 +10634,7 @@
       </w:rPr>
     </w:lvl>
   </w:abstractNum>
-  <w:abstractNum w:abstractNumId="13" w15:restartNumberingAfterBreak="0">
+  <w:abstractNum w:abstractNumId="13">
     <w:nsid w:val="51D941AB"/>
     <w:multiLevelType w:val="multilevel"/>
     <w:tmpl w:val="E904F7FA"/>
@@ -10599,7 +10747,7 @@
       </w:pPr>
     </w:lvl>
   </w:abstractNum>
-  <w:abstractNum w:abstractNumId="14" w15:restartNumberingAfterBreak="0">
+  <w:abstractNum w:abstractNumId="14">
     <w:nsid w:val="540173EB"/>
     <w:multiLevelType w:val="hybridMultilevel"/>
     <w:tmpl w:val="9616459A"/>
@@ -10712,7 +10860,7 @@
       </w:rPr>
     </w:lvl>
   </w:abstractNum>
-  <w:abstractNum w:abstractNumId="15" w15:restartNumberingAfterBreak="0">
+  <w:abstractNum w:abstractNumId="15">
     <w:nsid w:val="5BF7625C"/>
     <w:multiLevelType w:val="hybridMultilevel"/>
     <w:tmpl w:val="3F46F468"/>
@@ -10825,7 +10973,7 @@
       </w:rPr>
     </w:lvl>
   </w:abstractNum>
-  <w:abstractNum w:abstractNumId="16" w15:restartNumberingAfterBreak="0">
+  <w:abstractNum w:abstractNumId="16">
     <w:nsid w:val="624700FF"/>
     <w:multiLevelType w:val="hybridMultilevel"/>
     <w:tmpl w:val="D6C62A92"/>
@@ -10938,7 +11086,7 @@
       </w:rPr>
     </w:lvl>
   </w:abstractNum>
-  <w:abstractNum w:abstractNumId="17" w15:restartNumberingAfterBreak="0">
+  <w:abstractNum w:abstractNumId="17">
     <w:nsid w:val="658916B6"/>
     <w:multiLevelType w:val="hybridMultilevel"/>
     <w:tmpl w:val="0336B104"/>
@@ -11051,7 +11199,7 @@
       </w:rPr>
     </w:lvl>
   </w:abstractNum>
-  <w:abstractNum w:abstractNumId="18" w15:restartNumberingAfterBreak="0">
+  <w:abstractNum w:abstractNumId="18">
     <w:nsid w:val="67BF44C2"/>
     <w:multiLevelType w:val="hybridMultilevel"/>
     <w:tmpl w:val="08DEA264"/>
@@ -11163,7 +11311,7 @@
       </w:rPr>
     </w:lvl>
   </w:abstractNum>
-  <w:abstractNum w:abstractNumId="19" w15:restartNumberingAfterBreak="0">
+  <w:abstractNum w:abstractNumId="19">
     <w:nsid w:val="68125621"/>
     <w:multiLevelType w:val="hybridMultilevel"/>
     <w:tmpl w:val="D55E1A26"/>
@@ -11276,7 +11424,7 @@
       </w:rPr>
     </w:lvl>
   </w:abstractNum>
-  <w:abstractNum w:abstractNumId="20" w15:restartNumberingAfterBreak="0">
+  <w:abstractNum w:abstractNumId="20">
     <w:nsid w:val="70A25325"/>
     <w:multiLevelType w:val="hybridMultilevel"/>
     <w:tmpl w:val="D840BB2A"/>
@@ -11389,7 +11537,7 @@
       </w:rPr>
     </w:lvl>
   </w:abstractNum>
-  <w:abstractNum w:abstractNumId="21" w15:restartNumberingAfterBreak="0">
+  <w:abstractNum w:abstractNumId="21">
     <w:nsid w:val="760E4CC7"/>
     <w:multiLevelType w:val="hybridMultilevel"/>
     <w:tmpl w:val="5186E294"/>
@@ -11502,7 +11650,7 @@
       </w:rPr>
     </w:lvl>
   </w:abstractNum>
-  <w:abstractNum w:abstractNumId="22" w15:restartNumberingAfterBreak="0">
+  <w:abstractNum w:abstractNumId="22">
     <w:nsid w:val="7E320C13"/>
     <w:multiLevelType w:val="hybridMultilevel"/>
     <w:tmpl w:val="A86A7DF4"/>
@@ -11615,76 +11763,76 @@
       </w:rPr>
     </w:lvl>
   </w:abstractNum>
-  <w:num w:numId="1" w16cid:durableId="323437529">
+  <w:num w:numId="1">
     <w:abstractNumId w:val="3"/>
   </w:num>
-  <w:num w:numId="2" w16cid:durableId="765926675">
+  <w:num w:numId="2">
     <w:abstractNumId w:val="15"/>
   </w:num>
-  <w:num w:numId="3" w16cid:durableId="1219323985">
+  <w:num w:numId="3">
     <w:abstractNumId w:val="9"/>
   </w:num>
-  <w:num w:numId="4" w16cid:durableId="1380205481">
+  <w:num w:numId="4">
     <w:abstractNumId w:val="7"/>
   </w:num>
-  <w:num w:numId="5" w16cid:durableId="575941311">
+  <w:num w:numId="5">
     <w:abstractNumId w:val="17"/>
   </w:num>
-  <w:num w:numId="6" w16cid:durableId="625699535">
+  <w:num w:numId="6">
     <w:abstractNumId w:val="6"/>
   </w:num>
-  <w:num w:numId="7" w16cid:durableId="1137532793">
+  <w:num w:numId="7">
     <w:abstractNumId w:val="19"/>
   </w:num>
-  <w:num w:numId="8" w16cid:durableId="899513775">
+  <w:num w:numId="8">
     <w:abstractNumId w:val="12"/>
   </w:num>
-  <w:num w:numId="9" w16cid:durableId="198789115">
+  <w:num w:numId="9">
     <w:abstractNumId w:val="2"/>
   </w:num>
-  <w:num w:numId="10" w16cid:durableId="96296664">
+  <w:num w:numId="10">
     <w:abstractNumId w:val="21"/>
   </w:num>
-  <w:num w:numId="11" w16cid:durableId="878473036">
+  <w:num w:numId="11">
     <w:abstractNumId w:val="20"/>
   </w:num>
-  <w:num w:numId="12" w16cid:durableId="355155633">
+  <w:num w:numId="12">
     <w:abstractNumId w:val="4"/>
   </w:num>
-  <w:num w:numId="13" w16cid:durableId="861094061">
+  <w:num w:numId="13">
     <w:abstractNumId w:val="14"/>
   </w:num>
-  <w:num w:numId="14" w16cid:durableId="2140686418">
+  <w:num w:numId="14">
     <w:abstractNumId w:val="11"/>
   </w:num>
-  <w:num w:numId="15" w16cid:durableId="420756083">
+  <w:num w:numId="15">
     <w:abstractNumId w:val="0"/>
   </w:num>
-  <w:num w:numId="16" w16cid:durableId="1840268456">
+  <w:num w:numId="16">
     <w:abstractNumId w:val="22"/>
   </w:num>
-  <w:num w:numId="17" w16cid:durableId="612519539">
+  <w:num w:numId="17">
     <w:abstractNumId w:val="10"/>
   </w:num>
-  <w:num w:numId="18" w16cid:durableId="1666779951">
+  <w:num w:numId="18">
     <w:abstractNumId w:val="16"/>
   </w:num>
-  <w:num w:numId="19" w16cid:durableId="1863206534">
+  <w:num w:numId="19">
     <w:abstractNumId w:val="8"/>
   </w:num>
-  <w:num w:numId="20" w16cid:durableId="2041854561">
+  <w:num w:numId="20">
     <w:abstractNumId w:val="5"/>
   </w:num>
-  <w:num w:numId="21" w16cid:durableId="1385566360">
+  <w:num w:numId="21">
     <w:abstractNumId w:val="21"/>
   </w:num>
-  <w:num w:numId="22" w16cid:durableId="635644648">
+  <w:num w:numId="22">
     <w:abstractNumId w:val="1"/>
   </w:num>
-  <w:num w:numId="23" w16cid:durableId="273095920">
+  <w:num w:numId="23">
     <w:abstractNumId w:val="18"/>
   </w:num>
-  <w:num w:numId="24" w16cid:durableId="1874271490">
+  <w:num w:numId="24">
     <w:abstractNumId w:val="13"/>
   </w:num>
   <w:numIdMacAtCleanup w:val="8"/>
@@ -11692,7 +11840,7 @@
 </file>
 
 <file path=word/styles.xml><?xml version="1.0" encoding="utf-8"?>
-<w:styles xmlns:mc="http://schemas.openxmlformats.org/markup-compatibility/2006" xmlns:r="http://schemas.openxmlformats.org/officeDocument/2006/relationships" xmlns:w="http://schemas.openxmlformats.org/wordprocessingml/2006/main" xmlns:w14="http://schemas.microsoft.com/office/word/2010/wordml" xmlns:w15="http://schemas.microsoft.com/office/word/2012/wordml" xmlns:w16cex="http://schemas.microsoft.com/office/word/2018/wordml/cex" xmlns:w16cid="http://schemas.microsoft.com/office/word/2016/wordml/cid" xmlns:w16="http://schemas.microsoft.com/office/word/2018/wordml" xmlns:w16sdtdh="http://schemas.microsoft.com/office/word/2020/wordml/sdtdatahash" xmlns:w16se="http://schemas.microsoft.com/office/word/2015/wordml/symex" mc:Ignorable="w14 w15 w16se w16cid w16 w16cex w16sdtdh">
+<w:styles xmlns:mc="http://schemas.openxmlformats.org/markup-compatibility/2006" xmlns:r="http://schemas.openxmlformats.org/officeDocument/2006/relationships" xmlns:w="http://schemas.openxmlformats.org/wordprocessingml/2006/main" xmlns:w14="http://schemas.microsoft.com/office/word/2010/wordml" mc:Ignorable="w14">
   <w:docDefaults>
     <w:rPrDefault>
       <w:rPr>
@@ -11708,383 +11856,144 @@
       </w:pPr>
     </w:pPrDefault>
   </w:docDefaults>
-  <w:latentStyles w:defLockedState="0" w:defUIPriority="99" w:defSemiHidden="0" w:defUnhideWhenUsed="0" w:defQFormat="0" w:count="376">
-    <w:lsdException w:name="Normal" w:uiPriority="0" w:qFormat="1"/>
-    <w:lsdException w:name="heading 1" w:uiPriority="9" w:qFormat="1"/>
-    <w:lsdException w:name="heading 2" w:semiHidden="1" w:uiPriority="9" w:unhideWhenUsed="1" w:qFormat="1"/>
-    <w:lsdException w:name="heading 3" w:semiHidden="1" w:uiPriority="9" w:unhideWhenUsed="1" w:qFormat="1"/>
-    <w:lsdException w:name="heading 4" w:semiHidden="1" w:uiPriority="9" w:unhideWhenUsed="1" w:qFormat="1"/>
-    <w:lsdException w:name="heading 5" w:semiHidden="1" w:uiPriority="9" w:unhideWhenUsed="1" w:qFormat="1"/>
-    <w:lsdException w:name="heading 6" w:semiHidden="1" w:uiPriority="9" w:unhideWhenUsed="1" w:qFormat="1"/>
-    <w:lsdException w:name="heading 7" w:semiHidden="1" w:uiPriority="9" w:unhideWhenUsed="1" w:qFormat="1"/>
-    <w:lsdException w:name="heading 8" w:semiHidden="1" w:uiPriority="9" w:unhideWhenUsed="1" w:qFormat="1"/>
-    <w:lsdException w:name="heading 9" w:semiHidden="1" w:uiPriority="9" w:unhideWhenUsed="1" w:qFormat="1"/>
-    <w:lsdException w:name="index 1" w:semiHidden="1" w:unhideWhenUsed="1"/>
-    <w:lsdException w:name="index 2" w:semiHidden="1" w:unhideWhenUsed="1"/>
-    <w:lsdException w:name="index 3" w:semiHidden="1" w:unhideWhenUsed="1"/>
-    <w:lsdException w:name="index 4" w:semiHidden="1" w:unhideWhenUsed="1"/>
-    <w:lsdException w:name="index 5" w:semiHidden="1" w:unhideWhenUsed="1"/>
-    <w:lsdException w:name="index 6" w:semiHidden="1" w:unhideWhenUsed="1"/>
-    <w:lsdException w:name="index 7" w:semiHidden="1" w:unhideWhenUsed="1"/>
-    <w:lsdException w:name="index 8" w:semiHidden="1" w:unhideWhenUsed="1"/>
-    <w:lsdException w:name="index 9" w:semiHidden="1" w:unhideWhenUsed="1"/>
-    <w:lsdException w:name="toc 1" w:semiHidden="1" w:uiPriority="39" w:unhideWhenUsed="1"/>
-    <w:lsdException w:name="toc 2" w:semiHidden="1" w:uiPriority="39" w:unhideWhenUsed="1"/>
-    <w:lsdException w:name="toc 3" w:semiHidden="1" w:uiPriority="39" w:unhideWhenUsed="1"/>
-    <w:lsdException w:name="toc 4" w:semiHidden="1" w:uiPriority="39" w:unhideWhenUsed="1"/>
-    <w:lsdException w:name="toc 5" w:semiHidden="1" w:uiPriority="39" w:unhideWhenUsed="1"/>
-    <w:lsdException w:name="toc 6" w:semiHidden="1" w:uiPriority="39" w:unhideWhenUsed="1"/>
-    <w:lsdException w:name="toc 7" w:semiHidden="1" w:uiPriority="39" w:unhideWhenUsed="1"/>
-    <w:lsdException w:name="toc 8" w:semiHidden="1" w:uiPriority="39" w:unhideWhenUsed="1"/>
-    <w:lsdException w:name="toc 9" w:semiHidden="1" w:uiPriority="39" w:unhideWhenUsed="1"/>
-    <w:lsdException w:name="Normal Indent" w:semiHidden="1" w:unhideWhenUsed="1"/>
-    <w:lsdException w:name="footnote text" w:semiHidden="1" w:unhideWhenUsed="1"/>
-    <w:lsdException w:name="annotation text" w:semiHidden="1" w:unhideWhenUsed="1"/>
-    <w:lsdException w:name="header" w:semiHidden="1" w:unhideWhenUsed="1"/>
-    <w:lsdException w:name="footer" w:semiHidden="1" w:unhideWhenUsed="1"/>
-    <w:lsdException w:name="index heading" w:semiHidden="1" w:unhideWhenUsed="1"/>
-    <w:lsdException w:name="caption" w:semiHidden="1" w:uiPriority="35" w:unhideWhenUsed="1" w:qFormat="1"/>
-    <w:lsdException w:name="table of figures" w:semiHidden="1" w:unhideWhenUsed="1"/>
-    <w:lsdException w:name="envelope address" w:semiHidden="1" w:unhideWhenUsed="1"/>
-    <w:lsdException w:name="envelope return" w:semiHidden="1" w:unhideWhenUsed="1"/>
-    <w:lsdException w:name="footnote reference" w:semiHidden="1" w:unhideWhenUsed="1"/>
-    <w:lsdException w:name="annotation reference" w:semiHidden="1" w:unhideWhenUsed="1"/>
-    <w:lsdException w:name="line number" w:semiHidden="1" w:unhideWhenUsed="1"/>
-    <w:lsdException w:name="page number" w:semiHidden="1" w:unhideWhenUsed="1"/>
-    <w:lsdException w:name="endnote reference" w:semiHidden="1" w:unhideWhenUsed="1"/>
-    <w:lsdException w:name="endnote text" w:semiHidden="1" w:unhideWhenUsed="1"/>
-    <w:lsdException w:name="table of authorities" w:semiHidden="1" w:unhideWhenUsed="1"/>
-    <w:lsdException w:name="macro" w:semiHidden="1" w:unhideWhenUsed="1"/>
-    <w:lsdException w:name="toa heading" w:semiHidden="1" w:unhideWhenUsed="1"/>
-    <w:lsdException w:name="List" w:semiHidden="1" w:unhideWhenUsed="1"/>
-    <w:lsdException w:name="List Bullet" w:semiHidden="1" w:unhideWhenUsed="1"/>
-    <w:lsdException w:name="List Number" w:semiHidden="1" w:unhideWhenUsed="1"/>
-    <w:lsdException w:name="List 2" w:semiHidden="1" w:unhideWhenUsed="1"/>
-    <w:lsdException w:name="List 3" w:semiHidden="1" w:unhideWhenUsed="1"/>
-    <w:lsdException w:name="List 4" w:semiHidden="1" w:unhideWhenUsed="1"/>
-    <w:lsdException w:name="List 5" w:semiHidden="1" w:unhideWhenUsed="1"/>
-    <w:lsdException w:name="List Bullet 2" w:semiHidden="1" w:unhideWhenUsed="1"/>
-    <w:lsdException w:name="List Bullet 3" w:semiHidden="1" w:unhideWhenUsed="1"/>
-    <w:lsdException w:name="List Bullet 4" w:semiHidden="1" w:unhideWhenUsed="1"/>
-    <w:lsdException w:name="List Bullet 5" w:semiHidden="1" w:unhideWhenUsed="1"/>
-    <w:lsdException w:name="List Number 2" w:semiHidden="1" w:unhideWhenUsed="1"/>
-    <w:lsdException w:name="List Number 3" w:semiHidden="1" w:unhideWhenUsed="1"/>
-    <w:lsdException w:name="List Number 4" w:semiHidden="1" w:unhideWhenUsed="1"/>
-    <w:lsdException w:name="List Number 5" w:semiHidden="1" w:unhideWhenUsed="1"/>
-    <w:lsdException w:name="Title" w:uiPriority="10"/>
-    <w:lsdException w:name="Closing" w:semiHidden="1" w:unhideWhenUsed="1"/>
-    <w:lsdException w:name="Signature" w:semiHidden="1" w:unhideWhenUsed="1"/>
-    <w:lsdException w:name="Default Paragraph Font" w:semiHidden="1" w:uiPriority="1" w:unhideWhenUsed="1"/>
-    <w:lsdException w:name="Body Text" w:semiHidden="1" w:unhideWhenUsed="1"/>
-    <w:lsdException w:name="Body Text Indent" w:semiHidden="1" w:unhideWhenUsed="1"/>
-    <w:lsdException w:name="List Continue" w:semiHidden="1" w:unhideWhenUsed="1"/>
-    <w:lsdException w:name="List Continue 2" w:semiHidden="1" w:unhideWhenUsed="1"/>
-    <w:lsdException w:name="List Continue 3" w:semiHidden="1" w:unhideWhenUsed="1"/>
-    <w:lsdException w:name="List Continue 4" w:semiHidden="1" w:unhideWhenUsed="1"/>
-    <w:lsdException w:name="List Continue 5" w:semiHidden="1" w:unhideWhenUsed="1"/>
-    <w:lsdException w:name="Message Header" w:semiHidden="1" w:unhideWhenUsed="1"/>
-    <w:lsdException w:name="Subtitle" w:uiPriority="11"/>
-    <w:lsdException w:name="Salutation" w:semiHidden="1" w:unhideWhenUsed="1"/>
-    <w:lsdException w:name="Date" w:semiHidden="1" w:unhideWhenUsed="1"/>
-    <w:lsdException w:name="Body Text First Indent" w:semiHidden="1" w:unhideWhenUsed="1"/>
-    <w:lsdException w:name="Body Text First Indent 2" w:semiHidden="1" w:unhideWhenUsed="1"/>
-    <w:lsdException w:name="Note Heading" w:semiHidden="1" w:unhideWhenUsed="1"/>
-    <w:lsdException w:name="Body Text 2" w:semiHidden="1" w:unhideWhenUsed="1"/>
-    <w:lsdException w:name="Body Text 3" w:semiHidden="1" w:unhideWhenUsed="1"/>
-    <w:lsdException w:name="Body Text Indent 2" w:semiHidden="1" w:unhideWhenUsed="1"/>
-    <w:lsdException w:name="Body Text Indent 3" w:semiHidden="1" w:unhideWhenUsed="1"/>
-    <w:lsdException w:name="Block Text" w:semiHidden="1" w:unhideWhenUsed="1"/>
-    <w:lsdException w:name="Hyperlink" w:semiHidden="1" w:unhideWhenUsed="1"/>
-    <w:lsdException w:name="FollowedHyperlink" w:semiHidden="1" w:unhideWhenUsed="1"/>
-    <w:lsdException w:name="Strong" w:uiPriority="0" w:qFormat="1"/>
-    <w:lsdException w:name="Emphasis" w:uiPriority="20"/>
-    <w:lsdException w:name="Document Map" w:semiHidden="1" w:unhideWhenUsed="1"/>
-    <w:lsdException w:name="Plain Text" w:semiHidden="1" w:unhideWhenUsed="1"/>
-    <w:lsdException w:name="E-mail Signature" w:semiHidden="1" w:unhideWhenUsed="1"/>
-    <w:lsdException w:name="HTML Top of Form" w:semiHidden="1" w:unhideWhenUsed="1"/>
-    <w:lsdException w:name="HTML Bottom of Form" w:semiHidden="1" w:unhideWhenUsed="1"/>
-    <w:lsdException w:name="Normal (Web)" w:semiHidden="1" w:unhideWhenUsed="1"/>
-    <w:lsdException w:name="HTML Acronym" w:semiHidden="1" w:unhideWhenUsed="1"/>
-    <w:lsdException w:name="HTML Address" w:semiHidden="1" w:unhideWhenUsed="1"/>
-    <w:lsdException w:name="HTML Cite" w:semiHidden="1" w:unhideWhenUsed="1"/>
-    <w:lsdException w:name="HTML Code" w:semiHidden="1" w:unhideWhenUsed="1"/>
-    <w:lsdException w:name="HTML Definition" w:semiHidden="1" w:unhideWhenUsed="1"/>
-    <w:lsdException w:name="HTML Keyboard" w:semiHidden="1" w:unhideWhenUsed="1"/>
-    <w:lsdException w:name="HTML Preformatted" w:semiHidden="1" w:unhideWhenUsed="1"/>
-    <w:lsdException w:name="HTML Sample" w:semiHidden="1" w:unhideWhenUsed="1"/>
-    <w:lsdException w:name="HTML Typewriter" w:semiHidden="1" w:unhideWhenUsed="1"/>
-    <w:lsdException w:name="HTML Variable" w:semiHidden="1" w:unhideWhenUsed="1"/>
-    <w:lsdException w:name="Normal Table" w:semiHidden="1" w:unhideWhenUsed="1"/>
-    <w:lsdException w:name="annotation subject" w:semiHidden="1" w:unhideWhenUsed="1"/>
-    <w:lsdException w:name="No List" w:semiHidden="1" w:unhideWhenUsed="1"/>
-    <w:lsdException w:name="Outline List 1" w:semiHidden="1" w:unhideWhenUsed="1"/>
-    <w:lsdException w:name="Outline List 2" w:semiHidden="1" w:unhideWhenUsed="1"/>
-    <w:lsdException w:name="Outline List 3" w:semiHidden="1" w:unhideWhenUsed="1"/>
-    <w:lsdException w:name="Table Simple 1" w:semiHidden="1" w:unhideWhenUsed="1"/>
-    <w:lsdException w:name="Table Simple 2" w:semiHidden="1" w:unhideWhenUsed="1"/>
-    <w:lsdException w:name="Table Simple 3" w:semiHidden="1" w:unhideWhenUsed="1"/>
-    <w:lsdException w:name="Table Classic 1" w:semiHidden="1" w:unhideWhenUsed="1"/>
-    <w:lsdException w:name="Table Classic 2" w:semiHidden="1" w:unhideWhenUsed="1"/>
-    <w:lsdException w:name="Table Classic 3" w:semiHidden="1" w:unhideWhenUsed="1"/>
-    <w:lsdException w:name="Table Classic 4" w:semiHidden="1" w:unhideWhenUsed="1"/>
-    <w:lsdException w:name="Table Colorful 1" w:semiHidden="1" w:unhideWhenUsed="1"/>
-    <w:lsdException w:name="Table Colorful 2" w:semiHidden="1" w:unhideWhenUsed="1"/>
-    <w:lsdException w:name="Table Colorful 3" w:semiHidden="1" w:unhideWhenUsed="1"/>
-    <w:lsdException w:name="Table Columns 1" w:semiHidden="1" w:unhideWhenUsed="1"/>
-    <w:lsdException w:name="Table Columns 2" w:semiHidden="1" w:unhideWhenUsed="1"/>
-    <w:lsdException w:name="Table Columns 3" w:semiHidden="1" w:unhideWhenUsed="1"/>
-    <w:lsdException w:name="Table Columns 4" w:semiHidden="1" w:unhideWhenUsed="1"/>
-    <w:lsdException w:name="Table Columns 5" w:semiHidden="1" w:unhideWhenUsed="1"/>
-    <w:lsdException w:name="Table Grid 1" w:semiHidden="1" w:unhideWhenUsed="1"/>
-    <w:lsdException w:name="Table Grid 2" w:semiHidden="1" w:unhideWhenUsed="1"/>
-    <w:lsdException w:name="Table Grid 3" w:semiHidden="1" w:unhideWhenUsed="1"/>
-    <w:lsdException w:name="Table Grid 4" w:semiHidden="1" w:unhideWhenUsed="1"/>
-    <w:lsdException w:name="Table Grid 5" w:semiHidden="1" w:unhideWhenUsed="1"/>
-    <w:lsdException w:name="Table Grid 6" w:semiHidden="1" w:unhideWhenUsed="1"/>
-    <w:lsdException w:name="Table Grid 7" w:semiHidden="1" w:unhideWhenUsed="1"/>
-    <w:lsdException w:name="Table Grid 8" w:semiHidden="1" w:unhideWhenUsed="1"/>
-    <w:lsdException w:name="Table List 1" w:semiHidden="1" w:unhideWhenUsed="1"/>
-    <w:lsdException w:name="Table List 2" w:semiHidden="1" w:unhideWhenUsed="1"/>
-    <w:lsdException w:name="Table List 3" w:semiHidden="1" w:unhideWhenUsed="1"/>
-    <w:lsdException w:name="Table List 4" w:semiHidden="1" w:unhideWhenUsed="1"/>
-    <w:lsdException w:name="Table List 5" w:semiHidden="1" w:unhideWhenUsed="1"/>
-    <w:lsdException w:name="Table List 6" w:semiHidden="1" w:unhideWhenUsed="1"/>
-    <w:lsdException w:name="Table List 7" w:semiHidden="1" w:unhideWhenUsed="1"/>
-    <w:lsdException w:name="Table List 8" w:semiHidden="1" w:unhideWhenUsed="1"/>
-    <w:lsdException w:name="Table 3D effects 1" w:semiHidden="1" w:unhideWhenUsed="1"/>
-    <w:lsdException w:name="Table 3D effects 2" w:semiHidden="1" w:unhideWhenUsed="1"/>
-    <w:lsdException w:name="Table 3D effects 3" w:semiHidden="1" w:unhideWhenUsed="1"/>
-    <w:lsdException w:name="Table Contemporary" w:semiHidden="1" w:unhideWhenUsed="1"/>
-    <w:lsdException w:name="Table Elegant" w:semiHidden="1" w:unhideWhenUsed="1"/>
-    <w:lsdException w:name="Table Professional" w:semiHidden="1" w:unhideWhenUsed="1"/>
-    <w:lsdException w:name="Table Subtle 1" w:semiHidden="1" w:unhideWhenUsed="1"/>
-    <w:lsdException w:name="Table Subtle 2" w:semiHidden="1" w:unhideWhenUsed="1"/>
-    <w:lsdException w:name="Table Web 1" w:semiHidden="1" w:unhideWhenUsed="1"/>
-    <w:lsdException w:name="Table Web 2" w:semiHidden="1" w:unhideWhenUsed="1"/>
-    <w:lsdException w:name="Table Web 3" w:semiHidden="1" w:unhideWhenUsed="1"/>
-    <w:lsdException w:name="Balloon Text" w:semiHidden="1" w:unhideWhenUsed="1"/>
-    <w:lsdException w:name="Table Grid" w:uiPriority="59"/>
-    <w:lsdException w:name="Table Theme" w:semiHidden="1" w:unhideWhenUsed="1"/>
-    <w:lsdException w:name="Placeholder Text" w:semiHidden="1"/>
-    <w:lsdException w:name="No Spacing" w:uiPriority="1"/>
-    <w:lsdException w:name="Light Shading" w:uiPriority="60"/>
-    <w:lsdException w:name="Light List" w:uiPriority="61"/>
-    <w:lsdException w:name="Light Grid" w:uiPriority="62"/>
-    <w:lsdException w:name="Medium Shading 1" w:uiPriority="63"/>
-    <w:lsdException w:name="Medium Shading 2" w:uiPriority="64"/>
-    <w:lsdException w:name="Medium List 1" w:uiPriority="65"/>
-    <w:lsdException w:name="Medium List 2" w:uiPriority="66"/>
-    <w:lsdException w:name="Medium Grid 1" w:uiPriority="67"/>
-    <w:lsdException w:name="Medium Grid 2" w:uiPriority="68"/>
-    <w:lsdException w:name="Medium Grid 3" w:uiPriority="69"/>
-    <w:lsdException w:name="Dark List" w:uiPriority="70"/>
-    <w:lsdException w:name="Colorful Shading" w:uiPriority="71"/>
-    <w:lsdException w:name="Colorful List" w:uiPriority="72"/>
-    <w:lsdException w:name="Colorful Grid" w:uiPriority="73"/>
-    <w:lsdException w:name="Light Shading Accent 1" w:uiPriority="60"/>
-    <w:lsdException w:name="Light List Accent 1" w:uiPriority="61"/>
-    <w:lsdException w:name="Light Grid Accent 1" w:uiPriority="62"/>
-    <w:lsdException w:name="Medium Shading 1 Accent 1" w:uiPriority="63"/>
-    <w:lsdException w:name="Medium Shading 2 Accent 1" w:uiPriority="64"/>
-    <w:lsdException w:name="Medium List 1 Accent 1" w:uiPriority="65"/>
-    <w:lsdException w:name="Revision" w:semiHidden="1"/>
-    <w:lsdException w:name="List Paragraph" w:uiPriority="34" w:qFormat="1"/>
-    <w:lsdException w:name="Quote" w:uiPriority="29"/>
-    <w:lsdException w:name="Intense Quote" w:uiPriority="30"/>
-    <w:lsdException w:name="Medium List 2 Accent 1" w:uiPriority="66"/>
-    <w:lsdException w:name="Medium Grid 1 Accent 1" w:uiPriority="67"/>
-    <w:lsdException w:name="Medium Grid 2 Accent 1" w:uiPriority="68"/>
-    <w:lsdException w:name="Medium Grid 3 Accent 1" w:uiPriority="69"/>
-    <w:lsdException w:name="Dark List Accent 1" w:uiPriority="70"/>
-    <w:lsdException w:name="Colorful Shading Accent 1" w:uiPriority="71"/>
-    <w:lsdException w:name="Colorful List Accent 1" w:uiPriority="72"/>
-    <w:lsdException w:name="Colorful Grid Accent 1" w:uiPriority="73"/>
-    <w:lsdException w:name="Light Shading Accent 2" w:uiPriority="60"/>
-    <w:lsdException w:name="Light List Accent 2" w:uiPriority="61"/>
-    <w:lsdException w:name="Light Grid Accent 2" w:uiPriority="62"/>
-    <w:lsdException w:name="Medium Shading 1 Accent 2" w:uiPriority="63"/>
-    <w:lsdException w:name="Medium Shading 2 Accent 2" w:uiPriority="64"/>
-    <w:lsdException w:name="Medium List 1 Accent 2" w:uiPriority="65"/>
-    <w:lsdException w:name="Medium List 2 Accent 2" w:uiPriority="66"/>
-    <w:lsdException w:name="Medium Grid 1 Accent 2" w:uiPriority="67"/>
-    <w:lsdException w:name="Medium Grid 2 Accent 2" w:uiPriority="68"/>
-    <w:lsdException w:name="Medium Grid 3 Accent 2" w:uiPriority="69"/>
-    <w:lsdException w:name="Dark List Accent 2" w:uiPriority="70"/>
-    <w:lsdException w:name="Colorful Shading Accent 2" w:uiPriority="71"/>
-    <w:lsdException w:name="Colorful List Accent 2" w:uiPriority="72"/>
-    <w:lsdException w:name="Colorful Grid Accent 2" w:uiPriority="73"/>
-    <w:lsdException w:name="Light Shading Accent 3" w:uiPriority="60"/>
-    <w:lsdException w:name="Light List Accent 3" w:uiPriority="61"/>
-    <w:lsdException w:name="Light Grid Accent 3" w:uiPriority="62"/>
-    <w:lsdException w:name="Medium Shading 1 Accent 3" w:uiPriority="63"/>
-    <w:lsdException w:name="Medium Shading 2 Accent 3" w:uiPriority="64"/>
-    <w:lsdException w:name="Medium List 1 Accent 3" w:uiPriority="65"/>
-    <w:lsdException w:name="Medium List 2 Accent 3" w:uiPriority="66"/>
-    <w:lsdException w:name="Medium Grid 1 Accent 3" w:uiPriority="67"/>
-    <w:lsdException w:name="Medium Grid 2 Accent 3" w:uiPriority="68"/>
-    <w:lsdException w:name="Medium Grid 3 Accent 3" w:uiPriority="69"/>
-    <w:lsdException w:name="Dark List Accent 3" w:uiPriority="70"/>
-    <w:lsdException w:name="Colorful Shading Accent 3" w:uiPriority="71"/>
-    <w:lsdException w:name="Colorful List Accent 3" w:uiPriority="72"/>
-    <w:lsdException w:name="Colorful Grid Accent 3" w:uiPriority="73"/>
-    <w:lsdException w:name="Light Shading Accent 4" w:uiPriority="60"/>
-    <w:lsdException w:name="Light List Accent 4" w:uiPriority="61"/>
-    <w:lsdException w:name="Light Grid Accent 4" w:uiPriority="62"/>
-    <w:lsdException w:name="Medium Shading 1 Accent 4" w:uiPriority="63"/>
-    <w:lsdException w:name="Medium Shading 2 Accent 4" w:uiPriority="64"/>
-    <w:lsdException w:name="Medium List 1 Accent 4" w:uiPriority="65"/>
-    <w:lsdException w:name="Medium List 2 Accent 4" w:uiPriority="66"/>
-    <w:lsdException w:name="Medium Grid 1 Accent 4" w:uiPriority="67"/>
-    <w:lsdException w:name="Medium Grid 2 Accent 4" w:uiPriority="68"/>
-    <w:lsdException w:name="Medium Grid 3 Accent 4" w:uiPriority="69"/>
-    <w:lsdException w:name="Dark List Accent 4" w:uiPriority="70"/>
-    <w:lsdException w:name="Colorful Shading Accent 4" w:uiPriority="71"/>
-    <w:lsdException w:name="Colorful List Accent 4" w:uiPriority="72"/>
-    <w:lsdException w:name="Colorful Grid Accent 4" w:uiPriority="73"/>
-    <w:lsdException w:name="Light Shading Accent 5" w:uiPriority="60"/>
-    <w:lsdException w:name="Light List Accent 5" w:uiPriority="61"/>
-    <w:lsdException w:name="Light Grid Accent 5" w:uiPriority="62"/>
-    <w:lsdException w:name="Medium Shading 1 Accent 5" w:uiPriority="63"/>
-    <w:lsdException w:name="Medium Shading 2 Accent 5" w:uiPriority="64"/>
-    <w:lsdException w:name="Medium List 1 Accent 5" w:uiPriority="65"/>
-    <w:lsdException w:name="Medium List 2 Accent 5" w:uiPriority="66"/>
-    <w:lsdException w:name="Medium Grid 1 Accent 5" w:uiPriority="67"/>
-    <w:lsdException w:name="Medium Grid 2 Accent 5" w:uiPriority="68"/>
-    <w:lsdException w:name="Medium Grid 3 Accent 5" w:uiPriority="69"/>
-    <w:lsdException w:name="Dark List Accent 5" w:uiPriority="70"/>
-    <w:lsdException w:name="Colorful Shading Accent 5" w:uiPriority="71"/>
-    <w:lsdException w:name="Colorful List Accent 5" w:uiPriority="72"/>
-    <w:lsdException w:name="Colorful Grid Accent 5" w:uiPriority="73"/>
-    <w:lsdException w:name="Light Shading Accent 6" w:uiPriority="60"/>
-    <w:lsdException w:name="Light List Accent 6" w:uiPriority="61"/>
-    <w:lsdException w:name="Light Grid Accent 6" w:uiPriority="62"/>
-    <w:lsdException w:name="Medium Shading 1 Accent 6" w:uiPriority="63"/>
-    <w:lsdException w:name="Medium Shading 2 Accent 6" w:uiPriority="64"/>
-    <w:lsdException w:name="Medium List 1 Accent 6" w:uiPriority="65"/>
-    <w:lsdException w:name="Medium List 2 Accent 6" w:uiPriority="66"/>
-    <w:lsdException w:name="Medium Grid 1 Accent 6" w:uiPriority="67"/>
-    <w:lsdException w:name="Medium Grid 2 Accent 6" w:uiPriority="68"/>
-    <w:lsdException w:name="Medium Grid 3 Accent 6" w:uiPriority="69"/>
-    <w:lsdException w:name="Dark List Accent 6" w:uiPriority="70"/>
-    <w:lsdException w:name="Colorful Shading Accent 6" w:uiPriority="71"/>
-    <w:lsdException w:name="Colorful List Accent 6" w:uiPriority="72"/>
-    <w:lsdException w:name="Colorful Grid Accent 6" w:uiPriority="73"/>
-    <w:lsdException w:name="Subtle Emphasis" w:uiPriority="19"/>
-    <w:lsdException w:name="Intense Emphasis" w:uiPriority="21"/>
-    <w:lsdException w:name="Subtle Reference" w:uiPriority="31"/>
-    <w:lsdException w:name="Intense Reference" w:uiPriority="32"/>
-    <w:lsdException w:name="Book Title" w:uiPriority="33"/>
-    <w:lsdException w:name="Bibliography" w:semiHidden="1" w:uiPriority="37" w:unhideWhenUsed="1"/>
-    <w:lsdException w:name="TOC Heading" w:semiHidden="1" w:uiPriority="39" w:unhideWhenUsed="1" w:qFormat="1"/>
-    <w:lsdException w:name="Plain Table 1" w:uiPriority="41"/>
-    <w:lsdException w:name="Plain Table 2" w:uiPriority="42"/>
-    <w:lsdException w:name="Plain Table 3" w:uiPriority="43"/>
-    <w:lsdException w:name="Plain Table 4" w:uiPriority="44"/>
-    <w:lsdException w:name="Plain Table 5" w:uiPriority="45"/>
-    <w:lsdException w:name="Grid Table Light" w:uiPriority="40"/>
-    <w:lsdException w:name="Grid Table 1 Light" w:uiPriority="46"/>
-    <w:lsdException w:name="Grid Table 2" w:uiPriority="47"/>
-    <w:lsdException w:name="Grid Table 3" w:uiPriority="48"/>
-    <w:lsdException w:name="Grid Table 4" w:uiPriority="49"/>
-    <w:lsdException w:name="Grid Table 5 Dark" w:uiPriority="50"/>
-    <w:lsdException w:name="Grid Table 6 Colorful" w:uiPriority="51"/>
-    <w:lsdException w:name="Grid Table 7 Colorful" w:uiPriority="52"/>
-    <w:lsdException w:name="Grid Table 1 Light Accent 1" w:uiPriority="46"/>
-    <w:lsdException w:name="Grid Table 2 Accent 1" w:uiPriority="47"/>
-    <w:lsdException w:name="Grid Table 3 Accent 1" w:uiPriority="48"/>
-    <w:lsdException w:name="Grid Table 4 Accent 1" w:uiPriority="49"/>
-    <w:lsdException w:name="Grid Table 5 Dark Accent 1" w:uiPriority="50"/>
-    <w:lsdException w:name="Grid Table 6 Colorful Accent 1" w:uiPriority="51"/>
-    <w:lsdException w:name="Grid Table 7 Colorful Accent 1" w:uiPriority="52"/>
-    <w:lsdException w:name="Grid Table 1 Light Accent 2" w:uiPriority="46"/>
-    <w:lsdException w:name="Grid Table 2 Accent 2" w:uiPriority="47"/>
-    <w:lsdException w:name="Grid Table 3 Accent 2" w:uiPriority="48"/>
-    <w:lsdException w:name="Grid Table 4 Accent 2" w:uiPriority="49"/>
-    <w:lsdException w:name="Grid Table 5 Dark Accent 2" w:uiPriority="50"/>
-    <w:lsdException w:name="Grid Table 6 Colorful Accent 2" w:uiPriority="51"/>
-    <w:lsdException w:name="Grid Table 7 Colorful Accent 2" w:uiPriority="52"/>
-    <w:lsdException w:name="Grid Table 1 Light Accent 3" w:uiPriority="46"/>
-    <w:lsdException w:name="Grid Table 2 Accent 3" w:uiPriority="47"/>
-    <w:lsdException w:name="Grid Table 3 Accent 3" w:uiPriority="48"/>
-    <w:lsdException w:name="Grid Table 4 Accent 3" w:uiPriority="49"/>
-    <w:lsdException w:name="Grid Table 5 Dark Accent 3" w:uiPriority="50"/>
-    <w:lsdException w:name="Grid Table 6 Colorful Accent 3" w:uiPriority="51"/>
-    <w:lsdException w:name="Grid Table 7 Colorful Accent 3" w:uiPriority="52"/>
-    <w:lsdException w:name="Grid Table 1 Light Accent 4" w:uiPriority="46"/>
-    <w:lsdException w:name="Grid Table 2 Accent 4" w:uiPriority="47"/>
-    <w:lsdException w:name="Grid Table 3 Accent 4" w:uiPriority="48"/>
-    <w:lsdException w:name="Grid Table 4 Accent 4" w:uiPriority="49"/>
-    <w:lsdException w:name="Grid Table 5 Dark Accent 4" w:uiPriority="50"/>
-    <w:lsdException w:name="Grid Table 6 Colorful Accent 4" w:uiPriority="51"/>
-    <w:lsdException w:name="Grid Table 7 Colorful Accent 4" w:uiPriority="52"/>
-    <w:lsdException w:name="Grid Table 1 Light Accent 5" w:uiPriority="46"/>
-    <w:lsdException w:name="Grid Table 2 Accent 5" w:uiPriority="47"/>
-    <w:lsdException w:name="Grid Table 3 Accent 5" w:uiPriority="48"/>
-    <w:lsdException w:name="Grid Table 4 Accent 5" w:uiPriority="49"/>
-    <w:lsdException w:name="Grid Table 5 Dark Accent 5" w:uiPriority="50"/>
-    <w:lsdException w:name="Grid Table 6 Colorful Accent 5" w:uiPriority="51"/>
-    <w:lsdException w:name="Grid Table 7 Colorful Accent 5" w:uiPriority="52"/>
-    <w:lsdException w:name="Grid Table 1 Light Accent 6" w:uiPriority="46"/>
-    <w:lsdException w:name="Grid Table 2 Accent 6" w:uiPriority="47"/>
-    <w:lsdException w:name="Grid Table 3 Accent 6" w:uiPriority="48"/>
-    <w:lsdException w:name="Grid Table 4 Accent 6" w:uiPriority="49"/>
-    <w:lsdException w:name="Grid Table 5 Dark Accent 6" w:uiPriority="50"/>
-    <w:lsdException w:name="Grid Table 6 Colorful Accent 6" w:uiPriority="51"/>
-    <w:lsdException w:name="Grid Table 7 Colorful Accent 6" w:uiPriority="52"/>
-    <w:lsdException w:name="List Table 1 Light" w:uiPriority="46"/>
-    <w:lsdException w:name="List Table 2" w:uiPriority="47"/>
-    <w:lsdException w:name="List Table 3" w:uiPriority="48"/>
-    <w:lsdException w:name="List Table 4" w:uiPriority="49"/>
-    <w:lsdException w:name="List Table 5 Dark" w:uiPriority="50"/>
-    <w:lsdException w:name="List Table 6 Colorful" w:uiPriority="51"/>
-    <w:lsdException w:name="List Table 7 Colorful" w:uiPriority="52"/>
-    <w:lsdException w:name="List Table 1 Light Accent 1" w:uiPriority="46"/>
-    <w:lsdException w:name="List Table 2 Accent 1" w:uiPriority="47"/>
-    <w:lsdException w:name="List Table 3 Accent 1" w:uiPriority="48"/>
-    <w:lsdException w:name="List Table 4 Accent 1" w:uiPriority="49"/>
-    <w:lsdException w:name="List Table 5 Dark Accent 1" w:uiPriority="50"/>
-    <w:lsdException w:name="List Table 6 Colorful Accent 1" w:uiPriority="51"/>
-    <w:lsdException w:name="List Table 7 Colorful Accent 1" w:uiPriority="52"/>
-    <w:lsdException w:name="List Table 1 Light Accent 2" w:uiPriority="46"/>
-    <w:lsdException w:name="List Table 2 Accent 2" w:uiPriority="47"/>
-    <w:lsdException w:name="List Table 3 Accent 2" w:uiPriority="48"/>
-    <w:lsdException w:name="List Table 4 Accent 2" w:uiPriority="49"/>
-    <w:lsdException w:name="List Table 5 Dark Accent 2" w:uiPriority="50"/>
-    <w:lsdException w:name="List Table 6 Colorful Accent 2" w:uiPriority="51"/>
-    <w:lsdException w:name="List Table 7 Colorful Accent 2" w:uiPriority="52"/>
-    <w:lsdException w:name="List Table 1 Light Accent 3" w:uiPriority="46"/>
-    <w:lsdException w:name="List Table 2 Accent 3" w:uiPriority="47"/>
-    <w:lsdException w:name="List Table 3 Accent 3" w:uiPriority="48"/>
-    <w:lsdException w:name="List Table 4 Accent 3" w:uiPriority="49"/>
-    <w:lsdException w:name="List Table 5 Dark Accent 3" w:uiPriority="50"/>
-    <w:lsdException w:name="List Table 6 Colorful Accent 3" w:uiPriority="51"/>
-    <w:lsdException w:name="List Table 7 Colorful Accent 3" w:uiPriority="52"/>
-    <w:lsdException w:name="List Table 1 Light Accent 4" w:uiPriority="46"/>
-    <w:lsdException w:name="List Table 2 Accent 4" w:uiPriority="47"/>
-    <w:lsdException w:name="List Table 3 Accent 4" w:uiPriority="48"/>
-    <w:lsdException w:name="List Table 4 Accent 4" w:uiPriority="49"/>
-    <w:lsdException w:name="List Table 5 Dark Accent 4" w:uiPriority="50"/>
-    <w:lsdException w:name="List Table 6 Colorful Accent 4" w:uiPriority="51"/>
-    <w:lsdException w:name="List Table 7 Colorful Accent 4" w:uiPriority="52"/>
-    <w:lsdException w:name="List Table 1 Light Accent 5" w:uiPriority="46"/>
-    <w:lsdException w:name="List Table 2 Accent 5" w:uiPriority="47"/>
-    <w:lsdException w:name="List Table 3 Accent 5" w:uiPriority="48"/>
-    <w:lsdException w:name="List Table 4 Accent 5" w:uiPriority="49"/>
-    <w:lsdException w:name="List Table 5 Dark Accent 5" w:uiPriority="50"/>
-    <w:lsdException w:name="List Table 6 Colorful Accent 5" w:uiPriority="51"/>
-    <w:lsdException w:name="List Table 7 Colorful Accent 5" w:uiPriority="52"/>
-    <w:lsdException w:name="List Table 1 Light Accent 6" w:uiPriority="46"/>
-    <w:lsdException w:name="List Table 2 Accent 6" w:uiPriority="47"/>
-    <w:lsdException w:name="List Table 3 Accent 6" w:uiPriority="48"/>
-    <w:lsdException w:name="List Table 4 Accent 6" w:uiPriority="49"/>
-    <w:lsdException w:name="List Table 5 Dark Accent 6" w:uiPriority="50"/>
-    <w:lsdException w:name="List Table 6 Colorful Accent 6" w:uiPriority="51"/>
-    <w:lsdException w:name="List Table 7 Colorful Accent 6" w:uiPriority="52"/>
-    <w:lsdException w:name="Mention" w:semiHidden="1" w:unhideWhenUsed="1"/>
-    <w:lsdException w:name="Smart Hyperlink" w:semiHidden="1" w:unhideWhenUsed="1"/>
-    <w:lsdException w:name="Hashtag" w:semiHidden="1" w:unhideWhenUsed="1"/>
-    <w:lsdException w:name="Unresolved Mention" w:semiHidden="1" w:unhideWhenUsed="1"/>
-    <w:lsdException w:name="Smart Link" w:semiHidden="1" w:unhideWhenUsed="1"/>
+  <w:latentStyles w:defLockedState="0" w:defUIPriority="99" w:defSemiHidden="1" w:defUnhideWhenUsed="1" w:defQFormat="0" w:count="267">
+    <w:lsdException w:name="Normal" w:semiHidden="0" w:uiPriority="0" w:unhideWhenUsed="0" w:qFormat="1"/>
+    <w:lsdException w:name="heading 1" w:semiHidden="0" w:uiPriority="9" w:unhideWhenUsed="0" w:qFormat="1"/>
+    <w:lsdException w:name="heading 2" w:uiPriority="9" w:qFormat="1"/>
+    <w:lsdException w:name="heading 3" w:uiPriority="9" w:qFormat="1"/>
+    <w:lsdException w:name="heading 4" w:uiPriority="9" w:qFormat="1"/>
+    <w:lsdException w:name="heading 5" w:uiPriority="9" w:qFormat="1"/>
+    <w:lsdException w:name="heading 6" w:uiPriority="9" w:qFormat="1"/>
+    <w:lsdException w:name="heading 7" w:uiPriority="9" w:qFormat="1"/>
+    <w:lsdException w:name="heading 8" w:uiPriority="9" w:qFormat="1"/>
+    <w:lsdException w:name="heading 9" w:uiPriority="9" w:qFormat="1"/>
+    <w:lsdException w:name="toc 1" w:uiPriority="39"/>
+    <w:lsdException w:name="toc 2" w:uiPriority="39"/>
+    <w:lsdException w:name="toc 3" w:uiPriority="39"/>
+    <w:lsdException w:name="toc 4" w:uiPriority="39"/>
+    <w:lsdException w:name="toc 5" w:uiPriority="39"/>
+    <w:lsdException w:name="toc 6" w:uiPriority="39"/>
+    <w:lsdException w:name="toc 7" w:uiPriority="39"/>
+    <w:lsdException w:name="toc 8" w:uiPriority="39"/>
+    <w:lsdException w:name="toc 9" w:uiPriority="39"/>
+    <w:lsdException w:name="caption" w:uiPriority="35" w:qFormat="1"/>
+    <w:lsdException w:name="Title" w:semiHidden="0" w:uiPriority="10" w:unhideWhenUsed="0"/>
+    <w:lsdException w:name="Default Paragraph Font" w:uiPriority="1"/>
+    <w:lsdException w:name="Subtitle" w:semiHidden="0" w:uiPriority="11" w:unhideWhenUsed="0"/>
+    <w:lsdException w:name="Strong" w:semiHidden="0" w:uiPriority="0" w:unhideWhenUsed="0" w:qFormat="1"/>
+    <w:lsdException w:name="Emphasis" w:semiHidden="0" w:uiPriority="20" w:unhideWhenUsed="0"/>
+    <w:lsdException w:name="Table Grid" w:semiHidden="0" w:uiPriority="59" w:unhideWhenUsed="0"/>
+    <w:lsdException w:name="Placeholder Text" w:unhideWhenUsed="0"/>
+    <w:lsdException w:name="No Spacing" w:semiHidden="0" w:uiPriority="1" w:unhideWhenUsed="0"/>
+    <w:lsdException w:name="Light Shading" w:semiHidden="0" w:uiPriority="60" w:unhideWhenUsed="0"/>
+    <w:lsdException w:name="Light List" w:semiHidden="0" w:uiPriority="61" w:unhideWhenUsed="0"/>
+    <w:lsdException w:name="Light Grid" w:semiHidden="0" w:uiPriority="62" w:unhideWhenUsed="0"/>
+    <w:lsdException w:name="Medium Shading 1" w:semiHidden="0" w:uiPriority="63" w:unhideWhenUsed="0"/>
+    <w:lsdException w:name="Medium Shading 2" w:semiHidden="0" w:uiPriority="64" w:unhideWhenUsed="0"/>
+    <w:lsdException w:name="Medium List 1" w:semiHidden="0" w:uiPriority="65" w:unhideWhenUsed="0"/>
+    <w:lsdException w:name="Medium List 2" w:semiHidden="0" w:uiPriority="66" w:unhideWhenUsed="0"/>
+    <w:lsdException w:name="Medium Grid 1" w:semiHidden="0" w:uiPriority="67" w:unhideWhenUsed="0"/>
+    <w:lsdException w:name="Medium Grid 2" w:semiHidden="0" w:uiPriority="68" w:unhideWhenUsed="0"/>
+    <w:lsdException w:name="Medium Grid 3" w:semiHidden="0" w:uiPriority="69" w:unhideWhenUsed="0"/>
+    <w:lsdException w:name="Dark List" w:semiHidden="0" w:uiPriority="70" w:unhideWhenUsed="0"/>
+    <w:lsdException w:name="Colorful Shading" w:semiHidden="0" w:uiPriority="71" w:unhideWhenUsed="0"/>
+    <w:lsdException w:name="Colorful List" w:semiHidden="0" w:uiPriority="72" w:unhideWhenUsed="0"/>
+    <w:lsdException w:name="Colorful Grid" w:semiHidden="0" w:uiPriority="73" w:unhideWhenUsed="0"/>
+    <w:lsdException w:name="Light Shading Accent 1" w:semiHidden="0" w:uiPriority="60" w:unhideWhenUsed="0"/>
+    <w:lsdException w:name="Light List Accent 1" w:semiHidden="0" w:uiPriority="61" w:unhideWhenUsed="0"/>
+    <w:lsdException w:name="Light Grid Accent 1" w:semiHidden="0" w:uiPriority="62" w:unhideWhenUsed="0"/>
+    <w:lsdException w:name="Medium Shading 1 Accent 1" w:semiHidden="0" w:uiPriority="63" w:unhideWhenUsed="0"/>
+    <w:lsdException w:name="Medium Shading 2 Accent 1" w:semiHidden="0" w:uiPriority="64" w:unhideWhenUsed="0"/>
+    <w:lsdException w:name="Medium List 1 Accent 1" w:semiHidden="0" w:uiPriority="65" w:unhideWhenUsed="0"/>
+    <w:lsdException w:name="Revision" w:unhideWhenUsed="0"/>
+    <w:lsdException w:name="List Paragraph" w:semiHidden="0" w:uiPriority="34" w:unhideWhenUsed="0" w:qFormat="1"/>
+    <w:lsdException w:name="Quote" w:semiHidden="0" w:uiPriority="29" w:unhideWhenUsed="0"/>
+    <w:lsdException w:name="Intense Quote" w:semiHidden="0" w:uiPriority="30" w:unhideWhenUsed="0"/>
+    <w:lsdException w:name="Medium List 2 Accent 1" w:semiHidden="0" w:uiPriority="66" w:unhideWhenUsed="0"/>
+    <w:lsdException w:name="Medium Grid 1 Accent 1" w:semiHidden="0" w:uiPriority="67" w:unhideWhenUsed="0"/>
+    <w:lsdException w:name="Medium Grid 2 Accent 1" w:semiHidden="0" w:uiPriority="68" w:unhideWhenUsed="0"/>
+    <w:lsdException w:name="Medium Grid 3 Accent 1" w:semiHidden="0" w:uiPriority="69" w:unhideWhenUsed="0"/>
+    <w:lsdException w:name="Dark List Accent 1" w:semiHidden="0" w:uiPriority="70" w:unhideWhenUsed="0"/>
+    <w:lsdException w:name="Colorful Shading Accent 1" w:semiHidden="0" w:uiPriority="71" w:unhideWhenUsed="0"/>
+    <w:lsdException w:name="Colorful List Accent 1" w:semiHidden="0" w:uiPriority="72" w:unhideWhenUsed="0"/>
+    <w:lsdException w:name="Colorful Grid Accent 1" w:semiHidden="0" w:uiPriority="73" w:unhideWhenUsed="0"/>
+    <w:lsdException w:name="Light Shading Accent 2" w:semiHidden="0" w:uiPriority="60" w:unhideWhenUsed="0"/>
+    <w:lsdException w:name="Light List Accent 2" w:semiHidden="0" w:uiPriority="61" w:unhideWhenUsed="0"/>
+    <w:lsdException w:name="Light Grid Accent 2" w:semiHidden="0" w:uiPriority="62" w:unhideWhenUsed="0"/>
+    <w:lsdException w:name="Medium Shading 1 Accent 2" w:semiHidden="0" w:uiPriority="63" w:unhideWhenUsed="0"/>
+    <w:lsdException w:name="Medium Shading 2 Accent 2" w:semiHidden="0" w:uiPriority="64" w:unhideWhenUsed="0"/>
+    <w:lsdException w:name="Medium List 1 Accent 2" w:semiHidden="0" w:uiPriority="65" w:unhideWhenUsed="0"/>
+    <w:lsdException w:name="Medium List 2 Accent 2" w:semiHidden="0" w:uiPriority="66" w:unhideWhenUsed="0"/>
+    <w:lsdException w:name="Medium Grid 1 Accent 2" w:semiHidden="0" w:uiPriority="67" w:unhideWhenUsed="0"/>
+    <w:lsdException w:name="Medium Grid 2 Accent 2" w:semiHidden="0" w:uiPriority="68" w:unhideWhenUsed="0"/>
+    <w:lsdException w:name="Medium Grid 3 Accent 2" w:semiHidden="0" w:uiPriority="69" w:unhideWhenUsed="0"/>
+    <w:lsdException w:name="Dark List Accent 2" w:semiHidden="0" w:uiPriority="70" w:unhideWhenUsed="0"/>
+    <w:lsdException w:name="Colorful Shading Accent 2" w:semiHidden="0" w:uiPriority="71" w:unhideWhenUsed="0"/>
+    <w:lsdException w:name="Colorful List Accent 2" w:semiHidden="0" w:uiPriority="72" w:unhideWhenUsed="0"/>
+    <w:lsdException w:name="Colorful Grid Accent 2" w:semiHidden="0" w:uiPriority="73" w:unhideWhenUsed="0"/>
+    <w:lsdException w:name="Light Shading Accent 3" w:semiHidden="0" w:uiPriority="60" w:unhideWhenUsed="0"/>
+    <w:lsdException w:name="Light List Accent 3" w:semiHidden="0" w:uiPriority="61" w:unhideWhenUsed="0"/>
+    <w:lsdException w:name="Light Grid Accent 3" w:semiHidden="0" w:uiPriority="62" w:unhideWhenUsed="0"/>
+    <w:lsdException w:name="Medium Shading 1 Accent 3" w:semiHidden="0" w:uiPriority="63" w:unhideWhenUsed="0"/>
+    <w:lsdException w:name="Medium Shading 2 Accent 3" w:semiHidden="0" w:uiPriority="64" w:unhideWhenUsed="0"/>
+    <w:lsdException w:name="Medium List 1 Accent 3" w:semiHidden="0" w:uiPriority="65" w:unhideWhenUsed="0"/>
+    <w:lsdException w:name="Medium List 2 Accent 3" w:semiHidden="0" w:uiPriority="66" w:unhideWhenUsed="0"/>
+    <w:lsdException w:name="Medium Grid 1 Accent 3" w:semiHidden="0" w:uiPriority="67" w:unhideWhenUsed="0"/>
+    <w:lsdException w:name="Medium Grid 2 Accent 3" w:semiHidden="0" w:uiPriority="68" w:unhideWhenUsed="0"/>
+    <w:lsdException w:name="Medium Grid 3 Accent 3" w:semiHidden="0" w:uiPriority="69" w:unhideWhenUsed="0"/>
+    <w:lsdException w:name="Dark List Accent 3" w:semiHidden="0" w:uiPriority="70" w:unhideWhenUsed="0"/>
+    <w:lsdException w:name="Colorful Shading Accent 3" w:semiHidden="0" w:uiPriority="71" w:unhideWhenUsed="0"/>
+    <w:lsdException w:name="Colorful List Accent 3" w:semiHidden="0" w:uiPriority="72" w:unhideWhenUsed="0"/>
+    <w:lsdException w:name="Colorful Grid Accent 3" w:semiHidden="0" w:uiPriority="73" w:unhideWhenUsed="0"/>
+    <w:lsdException w:name="Light Shading Accent 4" w:semiHidden="0" w:uiPriority="60" w:unhideWhenUsed="0"/>
+    <w:lsdException w:name="Light List Accent 4" w:semiHidden="0" w:uiPriority="61" w:unhideWhenUsed="0"/>
+    <w:lsdException w:name="Light Grid Accent 4" w:semiHidden="0" w:uiPriority="62" w:unhideWhenUsed="0"/>
+    <w:lsdException w:name="Medium Shading 1 Accent 4" w:semiHidden="0" w:uiPriority="63" w:unhideWhenUsed="0"/>
+    <w:lsdException w:name="Medium Shading 2 Accent 4" w:semiHidden="0" w:uiPriority="64" w:unhideWhenUsed="0"/>
+    <w:lsdException w:name="Medium List 1 Accent 4" w:semiHidden="0" w:uiPriority="65" w:unhideWhenUsed="0"/>
+    <w:lsdException w:name="Medium List 2 Accent 4" w:semiHidden="0" w:uiPriority="66" w:unhideWhenUsed="0"/>
+    <w:lsdException w:name="Medium Grid 1 Accent 4" w:semiHidden="0" w:uiPriority="67" w:unhideWhenUsed="0"/>
+    <w:lsdException w:name="Medium Grid 2 Accent 4" w:semiHidden="0" w:uiPriority="68" w:unhideWhenUsed="0"/>
+    <w:lsdException w:name="Medium Grid 3 Accent 4" w:semiHidden="0" w:uiPriority="69" w:unhideWhenUsed="0"/>
+    <w:lsdException w:name="Dark List Accent 4" w:semiHidden="0" w:uiPriority="70" w:unhideWhenUsed="0"/>
+    <w:lsdException w:name="Colorful Shading Accent 4" w:semiHidden="0" w:uiPriority="71" w:unhideWhenUsed="0"/>
+    <w:lsdException w:name="Colorful List Accent 4" w:semiHidden="0" w:uiPriority="72" w:unhideWhenUsed="0"/>
+    <w:lsdException w:name="Colorful Grid Accent 4" w:semiHidden="0" w:uiPriority="73" w:unhideWhenUsed="0"/>
+    <w:lsdException w:name="Light Shading Accent 5" w:semiHidden="0" w:uiPriority="60" w:unhideWhenUsed="0"/>
+    <w:lsdException w:name="Light List Accent 5" w:semiHidden="0" w:uiPriority="61" w:unhideWhenUsed="0"/>
+    <w:lsdException w:name="Light Grid Accent 5" w:semiHidden="0" w:uiPriority="62" w:unhideWhenUsed="0"/>
+    <w:lsdException w:name="Medium Shading 1 Accent 5" w:semiHidden="0" w:uiPriority="63" w:unhideWhenUsed="0"/>
+    <w:lsdException w:name="Medium Shading 2 Accent 5" w:semiHidden="0" w:uiPriority="64" w:unhideWhenUsed="0"/>
+    <w:lsdException w:name="Medium List 1 Accent 5" w:semiHidden="0" w:uiPriority="65" w:unhideWhenUsed="0"/>
+    <w:lsdException w:name="Medium List 2 Accent 5" w:semiHidden="0" w:uiPriority="66" w:unhideWhenUsed="0"/>
+    <w:lsdException w:name="Medium Grid 1 Accent 5" w:semiHidden="0" w:uiPriority="67" w:unhideWhenUsed="0"/>
+    <w:lsdException w:name="Medium Grid 2 Accent 5" w:semiHidden="0" w:uiPriority="68" w:unhideWhenUsed="0"/>
+    <w:lsdException w:name="Medium Grid 3 Accent 5" w:semiHidden="0" w:uiPriority="69" w:unhideWhenUsed="0"/>
+    <w:lsdException w:name="Dark List Accent 5" w:semiHidden="0" w:uiPriority="70" w:unhideWhenUsed="0"/>
+    <w:lsdException w:name="Colorful Shading Accent 5" w:semiHidden="0" w:uiPriority="71" w:unhideWhenUsed="0"/>
+    <w:lsdException w:name="Colorful List Accent 5" w:semiHidden="0" w:uiPriority="72" w:unhideWhenUsed="0"/>
+    <w:lsdException w:name="Colorful Grid Accent 5" w:semiHidden="0" w:uiPriority="73" w:unhideWhenUsed="0"/>
+    <w:lsdException w:name="Light Shading Accent 6" w:semiHidden="0" w:uiPriority="60" w:unhideWhenUsed="0"/>
+    <w:lsdException w:name="Light List Accent 6" w:semiHidden="0" w:uiPriority="61" w:unhideWhenUsed="0"/>
+    <w:lsdException w:name="Light Grid Accent 6" w:semiHidden="0" w:uiPriority="62" w:unhideWhenUsed="0"/>
+    <w:lsdException w:name="Medium Shading 1 Accent 6" w:semiHidden="0" w:uiPriority="63" w:unhideWhenUsed="0"/>
+    <w:lsdException w:name="Medium Shading 2 Accent 6" w:semiHidden="0" w:uiPriority="64" w:unhideWhenUsed="0"/>
+    <w:lsdException w:name="Medium List 1 Accent 6" w:semiHidden="0" w:uiPriority="65" w:unhideWhenUsed="0"/>
+    <w:lsdException w:name="Medium List 2 Accent 6" w:semiHidden="0" w:uiPriority="66" w:unhideWhenUsed="0"/>
+    <w:lsdException w:name="Medium Grid 1 Accent 6" w:semiHidden="0" w:uiPriority="67" w:unhideWhenUsed="0"/>
+    <w:lsdException w:name="Medium Grid 2 Accent 6" w:semiHidden="0" w:uiPriority="68" w:unhideWhenUsed="0"/>
+    <w:lsdException w:name="Medium Grid 3 Accent 6" w:semiHidden="0" w:uiPriority="69" w:unhideWhenUsed="0"/>
+    <w:lsdException w:name="Dark List Accent 6" w:semiHidden="0" w:uiPriority="70" w:unhideWhenUsed="0"/>
+    <w:lsdException w:name="Colorful Shading Accent 6" w:semiHidden="0" w:uiPriority="71" w:unhideWhenUsed="0"/>
+    <w:lsdException w:name="Colorful List Accent 6" w:semiHidden="0" w:uiPriority="72" w:unhideWhenUsed="0"/>
+    <w:lsdException w:name="Colorful Grid Accent 6" w:semiHidden="0" w:uiPriority="73" w:unhideWhenUsed="0"/>
+    <w:lsdException w:name="Subtle Emphasis" w:semiHidden="0" w:uiPriority="19" w:unhideWhenUsed="0"/>
+    <w:lsdException w:name="Intense Emphasis" w:semiHidden="0" w:uiPriority="21" w:unhideWhenUsed="0"/>
+    <w:lsdException w:name="Subtle Reference" w:semiHidden="0" w:uiPriority="31" w:unhideWhenUsed="0"/>
+    <w:lsdException w:name="Intense Reference" w:semiHidden="0" w:uiPriority="32" w:unhideWhenUsed="0"/>
+    <w:lsdException w:name="Book Title" w:semiHidden="0" w:uiPriority="33" w:unhideWhenUsed="0"/>
+    <w:lsdException w:name="Bibliography" w:uiPriority="37"/>
+    <w:lsdException w:name="TOC Heading" w:uiPriority="39" w:qFormat="1"/>
   </w:latentStyles>
   <w:style w:type="paragraph" w:default="1" w:styleId="Normal">
     <w:name w:val="Normal"/>
@@ -12564,7 +12473,680 @@
     <w:qFormat/>
     <w:rsid w:val="00EC4555"/>
   </w:style>
-  <w:style w:type="character" w:styleId="UnresolvedMention">
+  <w:style w:type="character" w:customStyle="1" w:styleId="UnresolvedMention">
+    <w:name w:val="Unresolved Mention"/>
+    <w:basedOn w:val="DefaultParagraphFont"/>
+    <w:uiPriority w:val="99"/>
+    <w:semiHidden/>
+    <w:unhideWhenUsed/>
+    <w:rsid w:val="00A3478E"/>
+    <w:rPr>
+      <w:color w:val="605E5C"/>
+      <w:shd w:val="clear" w:color="auto" w:fill="E1DFDD"/>
+    </w:rPr>
+  </w:style>
+  <w:style w:type="paragraph" w:customStyle="1" w:styleId="paragraph">
+    <w:name w:val="paragraph"/>
+    <w:basedOn w:val="Normal"/>
+    <w:rsid w:val="00655BFD"/>
+    <w:pPr>
+      <w:spacing w:before="100" w:beforeAutospacing="1" w:after="100" w:afterAutospacing="1" w:line="240" w:lineRule="auto"/>
+    </w:pPr>
+    <w:rPr>
+      <w:rFonts w:ascii="Times New Roman" w:eastAsia="Times New Roman" w:hAnsi="Times New Roman" w:cs="Times New Roman"/>
+      <w:sz w:val="24"/>
+      <w:szCs w:val="24"/>
+      <w:lang w:val="bg-BG" w:eastAsia="bg-BG"/>
+    </w:rPr>
+  </w:style>
+  <w:style w:type="character" w:customStyle="1" w:styleId="normaltextrun">
+    <w:name w:val="normaltextrun"/>
+    <w:basedOn w:val="DefaultParagraphFont"/>
+    <w:rsid w:val="00655BFD"/>
+  </w:style>
+  <w:style w:type="character" w:customStyle="1" w:styleId="eop">
+    <w:name w:val="eop"/>
+    <w:basedOn w:val="DefaultParagraphFont"/>
+    <w:rsid w:val="00655BFD"/>
+  </w:style>
+</w:styles>
+</file>
+
+<file path=word/stylesWithEffects.xml><?xml version="1.0" encoding="utf-8"?>
+<w:styles xmlns:wpc="http://schemas.microsoft.com/office/word/2010/wordprocessingCanvas" xmlns:mc="http://schemas.openxmlformats.org/markup-compatibility/2006" xmlns:o="urn:schemas-microsoft-com:office:office" xmlns:r="http://schemas.openxmlformats.org/officeDocument/2006/relationships" xmlns:m="http://schemas.openxmlformats.org/officeDocument/2006/math" xmlns:v="urn:schemas-microsoft-com:vml" xmlns:wp14="http://schemas.microsoft.com/office/word/2010/wordprocessingDrawing" xmlns:wp="http://schemas.openxmlformats.org/drawingml/2006/wordprocessingDrawing" xmlns:w10="urn:schemas-microsoft-com:office:word" xmlns:w="http://schemas.openxmlformats.org/wordprocessingml/2006/main" xmlns:w14="http://schemas.microsoft.com/office/word/2010/wordml" xmlns:wpg="http://schemas.microsoft.com/office/word/2010/wordprocessingGroup" xmlns:wpi="http://schemas.microsoft.com/office/word/2010/wordprocessingInk" xmlns:wne="http://schemas.microsoft.com/office/word/2006/wordml" xmlns:wps="http://schemas.microsoft.com/office/word/2010/wordprocessingShape" mc:Ignorable="w14 wp14">
+  <w:docDefaults>
+    <w:rPrDefault>
+      <w:rPr>
+        <w:rFonts w:asciiTheme="minorHAnsi" w:eastAsiaTheme="minorHAnsi" w:hAnsiTheme="minorHAnsi" w:cstheme="minorBidi"/>
+        <w:sz w:val="22"/>
+        <w:szCs w:val="22"/>
+        <w:lang w:val="en-US" w:eastAsia="en-US" w:bidi="ar-SA"/>
+      </w:rPr>
+    </w:rPrDefault>
+    <w:pPrDefault>
+      <w:pPr>
+        <w:spacing w:after="200" w:line="276" w:lineRule="auto"/>
+      </w:pPr>
+    </w:pPrDefault>
+  </w:docDefaults>
+  <w:latentStyles w:defLockedState="0" w:defUIPriority="99" w:defSemiHidden="1" w:defUnhideWhenUsed="1" w:defQFormat="0" w:count="267">
+    <w:lsdException w:name="Normal" w:semiHidden="0" w:uiPriority="0" w:unhideWhenUsed="0" w:qFormat="1"/>
+    <w:lsdException w:name="heading 1" w:semiHidden="0" w:uiPriority="9" w:unhideWhenUsed="0" w:qFormat="1"/>
+    <w:lsdException w:name="heading 2" w:uiPriority="9" w:qFormat="1"/>
+    <w:lsdException w:name="heading 3" w:uiPriority="9" w:qFormat="1"/>
+    <w:lsdException w:name="heading 4" w:uiPriority="9" w:qFormat="1"/>
+    <w:lsdException w:name="heading 5" w:uiPriority="9" w:qFormat="1"/>
+    <w:lsdException w:name="heading 6" w:uiPriority="9" w:qFormat="1"/>
+    <w:lsdException w:name="heading 7" w:uiPriority="9" w:qFormat="1"/>
+    <w:lsdException w:name="heading 8" w:uiPriority="9" w:qFormat="1"/>
+    <w:lsdException w:name="heading 9" w:uiPriority="9" w:qFormat="1"/>
+    <w:lsdException w:name="toc 1" w:uiPriority="39"/>
+    <w:lsdException w:name="toc 2" w:uiPriority="39"/>
+    <w:lsdException w:name="toc 3" w:uiPriority="39"/>
+    <w:lsdException w:name="toc 4" w:uiPriority="39"/>
+    <w:lsdException w:name="toc 5" w:uiPriority="39"/>
+    <w:lsdException w:name="toc 6" w:uiPriority="39"/>
+    <w:lsdException w:name="toc 7" w:uiPriority="39"/>
+    <w:lsdException w:name="toc 8" w:uiPriority="39"/>
+    <w:lsdException w:name="toc 9" w:uiPriority="39"/>
+    <w:lsdException w:name="caption" w:uiPriority="35" w:qFormat="1"/>
+    <w:lsdException w:name="Title" w:semiHidden="0" w:uiPriority="10" w:unhideWhenUsed="0"/>
+    <w:lsdException w:name="Default Paragraph Font" w:uiPriority="1"/>
+    <w:lsdException w:name="Subtitle" w:semiHidden="0" w:uiPriority="11" w:unhideWhenUsed="0"/>
+    <w:lsdException w:name="Strong" w:semiHidden="0" w:uiPriority="0" w:unhideWhenUsed="0" w:qFormat="1"/>
+    <w:lsdException w:name="Emphasis" w:semiHidden="0" w:uiPriority="20" w:unhideWhenUsed="0"/>
+    <w:lsdException w:name="Table Grid" w:semiHidden="0" w:uiPriority="59" w:unhideWhenUsed="0"/>
+    <w:lsdException w:name="Placeholder Text" w:unhideWhenUsed="0"/>
+    <w:lsdException w:name="No Spacing" w:semiHidden="0" w:uiPriority="1" w:unhideWhenUsed="0"/>
+    <w:lsdException w:name="Light Shading" w:semiHidden="0" w:uiPriority="60" w:unhideWhenUsed="0"/>
+    <w:lsdException w:name="Light List" w:semiHidden="0" w:uiPriority="61" w:unhideWhenUsed="0"/>
+    <w:lsdException w:name="Light Grid" w:semiHidden="0" w:uiPriority="62" w:unhideWhenUsed="0"/>
+    <w:lsdException w:name="Medium Shading 1" w:semiHidden="0" w:uiPriority="63" w:unhideWhenUsed="0"/>
+    <w:lsdException w:name="Medium Shading 2" w:semiHidden="0" w:uiPriority="64" w:unhideWhenUsed="0"/>
+    <w:lsdException w:name="Medium List 1" w:semiHidden="0" w:uiPriority="65" w:unhideWhenUsed="0"/>
+    <w:lsdException w:name="Medium List 2" w:semiHidden="0" w:uiPriority="66" w:unhideWhenUsed="0"/>
+    <w:lsdException w:name="Medium Grid 1" w:semiHidden="0" w:uiPriority="67" w:unhideWhenUsed="0"/>
+    <w:lsdException w:name="Medium Grid 2" w:semiHidden="0" w:uiPriority="68" w:unhideWhenUsed="0"/>
+    <w:lsdException w:name="Medium Grid 3" w:semiHidden="0" w:uiPriority="69" w:unhideWhenUsed="0"/>
+    <w:lsdException w:name="Dark List" w:semiHidden="0" w:uiPriority="70" w:unhideWhenUsed="0"/>
+    <w:lsdException w:name="Colorful Shading" w:semiHidden="0" w:uiPriority="71" w:unhideWhenUsed="0"/>
+    <w:lsdException w:name="Colorful List" w:semiHidden="0" w:uiPriority="72" w:unhideWhenUsed="0"/>
+    <w:lsdException w:name="Colorful Grid" w:semiHidden="0" w:uiPriority="73" w:unhideWhenUsed="0"/>
+    <w:lsdException w:name="Light Shading Accent 1" w:semiHidden="0" w:uiPriority="60" w:unhideWhenUsed="0"/>
+    <w:lsdException w:name="Light List Accent 1" w:semiHidden="0" w:uiPriority="61" w:unhideWhenUsed="0"/>
+    <w:lsdException w:name="Light Grid Accent 1" w:semiHidden="0" w:uiPriority="62" w:unhideWhenUsed="0"/>
+    <w:lsdException w:name="Medium Shading 1 Accent 1" w:semiHidden="0" w:uiPriority="63" w:unhideWhenUsed="0"/>
+    <w:lsdException w:name="Medium Shading 2 Accent 1" w:semiHidden="0" w:uiPriority="64" w:unhideWhenUsed="0"/>
+    <w:lsdException w:name="Medium List 1 Accent 1" w:semiHidden="0" w:uiPriority="65" w:unhideWhenUsed="0"/>
+    <w:lsdException w:name="Revision" w:unhideWhenUsed="0"/>
+    <w:lsdException w:name="List Paragraph" w:semiHidden="0" w:uiPriority="34" w:unhideWhenUsed="0" w:qFormat="1"/>
+    <w:lsdException w:name="Quote" w:semiHidden="0" w:uiPriority="29" w:unhideWhenUsed="0"/>
+    <w:lsdException w:name="Intense Quote" w:semiHidden="0" w:uiPriority="30" w:unhideWhenUsed="0"/>
+    <w:lsdException w:name="Medium List 2 Accent 1" w:semiHidden="0" w:uiPriority="66" w:unhideWhenUsed="0"/>
+    <w:lsdException w:name="Medium Grid 1 Accent 1" w:semiHidden="0" w:uiPriority="67" w:unhideWhenUsed="0"/>
+    <w:lsdException w:name="Medium Grid 2 Accent 1" w:semiHidden="0" w:uiPriority="68" w:unhideWhenUsed="0"/>
+    <w:lsdException w:name="Medium Grid 3 Accent 1" w:semiHidden="0" w:uiPriority="69" w:unhideWhenUsed="0"/>
+    <w:lsdException w:name="Dark List Accent 1" w:semiHidden="0" w:uiPriority="70" w:unhideWhenUsed="0"/>
+    <w:lsdException w:name="Colorful Shading Accent 1" w:semiHidden="0" w:uiPriority="71" w:unhideWhenUsed="0"/>
+    <w:lsdException w:name="Colorful List Accent 1" w:semiHidden="0" w:uiPriority="72" w:unhideWhenUsed="0"/>
+    <w:lsdException w:name="Colorful Grid Accent 1" w:semiHidden="0" w:uiPriority="73" w:unhideWhenUsed="0"/>
+    <w:lsdException w:name="Light Shading Accent 2" w:semiHidden="0" w:uiPriority="60" w:unhideWhenUsed="0"/>
+    <w:lsdException w:name="Light List Accent 2" w:semiHidden="0" w:uiPriority="61" w:unhideWhenUsed="0"/>
+    <w:lsdException w:name="Light Grid Accent 2" w:semiHidden="0" w:uiPriority="62" w:unhideWhenUsed="0"/>
+    <w:lsdException w:name="Medium Shading 1 Accent 2" w:semiHidden="0" w:uiPriority="63" w:unhideWhenUsed="0"/>
+    <w:lsdException w:name="Medium Shading 2 Accent 2" w:semiHidden="0" w:uiPriority="64" w:unhideWhenUsed="0"/>
+    <w:lsdException w:name="Medium List 1 Accent 2" w:semiHidden="0" w:uiPriority="65" w:unhideWhenUsed="0"/>
+    <w:lsdException w:name="Medium List 2 Accent 2" w:semiHidden="0" w:uiPriority="66" w:unhideWhenUsed="0"/>
+    <w:lsdException w:name="Medium Grid 1 Accent 2" w:semiHidden="0" w:uiPriority="67" w:unhideWhenUsed="0"/>
+    <w:lsdException w:name="Medium Grid 2 Accent 2" w:semiHidden="0" w:uiPriority="68" w:unhideWhenUsed="0"/>
+    <w:lsdException w:name="Medium Grid 3 Accent 2" w:semiHidden="0" w:uiPriority="69" w:unhideWhenUsed="0"/>
+    <w:lsdException w:name="Dark List Accent 2" w:semiHidden="0" w:uiPriority="70" w:unhideWhenUsed="0"/>
+    <w:lsdException w:name="Colorful Shading Accent 2" w:semiHidden="0" w:uiPriority="71" w:unhideWhenUsed="0"/>
+    <w:lsdException w:name="Colorful List Accent 2" w:semiHidden="0" w:uiPriority="72" w:unhideWhenUsed="0"/>
+    <w:lsdException w:name="Colorful Grid Accent 2" w:semiHidden="0" w:uiPriority="73" w:unhideWhenUsed="0"/>
+    <w:lsdException w:name="Light Shading Accent 3" w:semiHidden="0" w:uiPriority="60" w:unhideWhenUsed="0"/>
+    <w:lsdException w:name="Light List Accent 3" w:semiHidden="0" w:uiPriority="61" w:unhideWhenUsed="0"/>
+    <w:lsdException w:name="Light Grid Accent 3" w:semiHidden="0" w:uiPriority="62" w:unhideWhenUsed="0"/>
+    <w:lsdException w:name="Medium Shading 1 Accent 3" w:semiHidden="0" w:uiPriority="63" w:unhideWhenUsed="0"/>
+    <w:lsdException w:name="Medium Shading 2 Accent 3" w:semiHidden="0" w:uiPriority="64" w:unhideWhenUsed="0"/>
+    <w:lsdException w:name="Medium List 1 Accent 3" w:semiHidden="0" w:uiPriority="65" w:unhideWhenUsed="0"/>
+    <w:lsdException w:name="Medium List 2 Accent 3" w:semiHidden="0" w:uiPriority="66" w:unhideWhenUsed="0"/>
+    <w:lsdException w:name="Medium Grid 1 Accent 3" w:semiHidden="0" w:uiPriority="67" w:unhideWhenUsed="0"/>
+    <w:lsdException w:name="Medium Grid 2 Accent 3" w:semiHidden="0" w:uiPriority="68" w:unhideWhenUsed="0"/>
+    <w:lsdException w:name="Medium Grid 3 Accent 3" w:semiHidden="0" w:uiPriority="69" w:unhideWhenUsed="0"/>
+    <w:lsdException w:name="Dark List Accent 3" w:semiHidden="0" w:uiPriority="70" w:unhideWhenUsed="0"/>
+    <w:lsdException w:name="Colorful Shading Accent 3" w:semiHidden="0" w:uiPriority="71" w:unhideWhenUsed="0"/>
+    <w:lsdException w:name="Colorful List Accent 3" w:semiHidden="0" w:uiPriority="72" w:unhideWhenUsed="0"/>
+    <w:lsdException w:name="Colorful Grid Accent 3" w:semiHidden="0" w:uiPriority="73" w:unhideWhenUsed="0"/>
+    <w:lsdException w:name="Light Shading Accent 4" w:semiHidden="0" w:uiPriority="60" w:unhideWhenUsed="0"/>
+    <w:lsdException w:name="Light List Accent 4" w:semiHidden="0" w:uiPriority="61" w:unhideWhenUsed="0"/>
+    <w:lsdException w:name="Light Grid Accent 4" w:semiHidden="0" w:uiPriority="62" w:unhideWhenUsed="0"/>
+    <w:lsdException w:name="Medium Shading 1 Accent 4" w:semiHidden="0" w:uiPriority="63" w:unhideWhenUsed="0"/>
+    <w:lsdException w:name="Medium Shading 2 Accent 4" w:semiHidden="0" w:uiPriority="64" w:unhideWhenUsed="0"/>
+    <w:lsdException w:name="Medium List 1 Accent 4" w:semiHidden="0" w:uiPriority="65" w:unhideWhenUsed="0"/>
+    <w:lsdException w:name="Medium List 2 Accent 4" w:semiHidden="0" w:uiPriority="66" w:unhideWhenUsed="0"/>
+    <w:lsdException w:name="Medium Grid 1 Accent 4" w:semiHidden="0" w:uiPriority="67" w:unhideWhenUsed="0"/>
+    <w:lsdException w:name="Medium Grid 2 Accent 4" w:semiHidden="0" w:uiPriority="68" w:unhideWhenUsed="0"/>
+    <w:lsdException w:name="Medium Grid 3 Accent 4" w:semiHidden="0" w:uiPriority="69" w:unhideWhenUsed="0"/>
+    <w:lsdException w:name="Dark List Accent 4" w:semiHidden="0" w:uiPriority="70" w:unhideWhenUsed="0"/>
+    <w:lsdException w:name="Colorful Shading Accent 4" w:semiHidden="0" w:uiPriority="71" w:unhideWhenUsed="0"/>
+    <w:lsdException w:name="Colorful List Accent 4" w:semiHidden="0" w:uiPriority="72" w:unhideWhenUsed="0"/>
+    <w:lsdException w:name="Colorful Grid Accent 4" w:semiHidden="0" w:uiPriority="73" w:unhideWhenUsed="0"/>
+    <w:lsdException w:name="Light Shading Accent 5" w:semiHidden="0" w:uiPriority="60" w:unhideWhenUsed="0"/>
+    <w:lsdException w:name="Light List Accent 5" w:semiHidden="0" w:uiPriority="61" w:unhideWhenUsed="0"/>
+    <w:lsdException w:name="Light Grid Accent 5" w:semiHidden="0" w:uiPriority="62" w:unhideWhenUsed="0"/>
+    <w:lsdException w:name="Medium Shading 1 Accent 5" w:semiHidden="0" w:uiPriority="63" w:unhideWhenUsed="0"/>
+    <w:lsdException w:name="Medium Shading 2 Accent 5" w:semiHidden="0" w:uiPriority="64" w:unhideWhenUsed="0"/>
+    <w:lsdException w:name="Medium List 1 Accent 5" w:semiHidden="0" w:uiPriority="65" w:unhideWhenUsed="0"/>
+    <w:lsdException w:name="Medium List 2 Accent 5" w:semiHidden="0" w:uiPriority="66" w:unhideWhenUsed="0"/>
+    <w:lsdException w:name="Medium Grid 1 Accent 5" w:semiHidden="0" w:uiPriority="67" w:unhideWhenUsed="0"/>
+    <w:lsdException w:name="Medium Grid 2 Accent 5" w:semiHidden="0" w:uiPriority="68" w:unhideWhenUsed="0"/>
+    <w:lsdException w:name="Medium Grid 3 Accent 5" w:semiHidden="0" w:uiPriority="69" w:unhideWhenUsed="0"/>
+    <w:lsdException w:name="Dark List Accent 5" w:semiHidden="0" w:uiPriority="70" w:unhideWhenUsed="0"/>
+    <w:lsdException w:name="Colorful Shading Accent 5" w:semiHidden="0" w:uiPriority="71" w:unhideWhenUsed="0"/>
+    <w:lsdException w:name="Colorful List Accent 5" w:semiHidden="0" w:uiPriority="72" w:unhideWhenUsed="0"/>
+    <w:lsdException w:name="Colorful Grid Accent 5" w:semiHidden="0" w:uiPriority="73" w:unhideWhenUsed="0"/>
+    <w:lsdException w:name="Light Shading Accent 6" w:semiHidden="0" w:uiPriority="60" w:unhideWhenUsed="0"/>
+    <w:lsdException w:name="Light List Accent 6" w:semiHidden="0" w:uiPriority="61" w:unhideWhenUsed="0"/>
+    <w:lsdException w:name="Light Grid Accent 6" w:semiHidden="0" w:uiPriority="62" w:unhideWhenUsed="0"/>
+    <w:lsdException w:name="Medium Shading 1 Accent 6" w:semiHidden="0" w:uiPriority="63" w:unhideWhenUsed="0"/>
+    <w:lsdException w:name="Medium Shading 2 Accent 6" w:semiHidden="0" w:uiPriority="64" w:unhideWhenUsed="0"/>
+    <w:lsdException w:name="Medium List 1 Accent 6" w:semiHidden="0" w:uiPriority="65" w:unhideWhenUsed="0"/>
+    <w:lsdException w:name="Medium List 2 Accent 6" w:semiHidden="0" w:uiPriority="66" w:unhideWhenUsed="0"/>
+    <w:lsdException w:name="Medium Grid 1 Accent 6" w:semiHidden="0" w:uiPriority="67" w:unhideWhenUsed="0"/>
+    <w:lsdException w:name="Medium Grid 2 Accent 6" w:semiHidden="0" w:uiPriority="68" w:unhideWhenUsed="0"/>
+    <w:lsdException w:name="Medium Grid 3 Accent 6" w:semiHidden="0" w:uiPriority="69" w:unhideWhenUsed="0"/>
+    <w:lsdException w:name="Dark List Accent 6" w:semiHidden="0" w:uiPriority="70" w:unhideWhenUsed="0"/>
+    <w:lsdException w:name="Colorful Shading Accent 6" w:semiHidden="0" w:uiPriority="71" w:unhideWhenUsed="0"/>
+    <w:lsdException w:name="Colorful List Accent 6" w:semiHidden="0" w:uiPriority="72" w:unhideWhenUsed="0"/>
+    <w:lsdException w:name="Colorful Grid Accent 6" w:semiHidden="0" w:uiPriority="73" w:unhideWhenUsed="0"/>
+    <w:lsdException w:name="Subtle Emphasis" w:semiHidden="0" w:uiPriority="19" w:unhideWhenUsed="0"/>
+    <w:lsdException w:name="Intense Emphasis" w:semiHidden="0" w:uiPriority="21" w:unhideWhenUsed="0"/>
+    <w:lsdException w:name="Subtle Reference" w:semiHidden="0" w:uiPriority="31" w:unhideWhenUsed="0"/>
+    <w:lsdException w:name="Intense Reference" w:semiHidden="0" w:uiPriority="32" w:unhideWhenUsed="0"/>
+    <w:lsdException w:name="Book Title" w:semiHidden="0" w:uiPriority="33" w:unhideWhenUsed="0"/>
+    <w:lsdException w:name="Bibliography" w:uiPriority="37"/>
+    <w:lsdException w:name="TOC Heading" w:uiPriority="39" w:qFormat="1"/>
+  </w:latentStyles>
+  <w:style w:type="paragraph" w:default="1" w:styleId="Normal">
+    <w:name w:val="Normal"/>
+    <w:qFormat/>
+    <w:rsid w:val="008063E1"/>
+    <w:pPr>
+      <w:spacing w:before="80" w:after="120"/>
+    </w:pPr>
+  </w:style>
+  <w:style w:type="paragraph" w:styleId="Heading1">
+    <w:name w:val="heading 1"/>
+    <w:basedOn w:val="Normal"/>
+    <w:next w:val="Normal"/>
+    <w:link w:val="Heading1Char"/>
+    <w:uiPriority w:val="9"/>
+    <w:qFormat/>
+    <w:rsid w:val="009254B7"/>
+    <w:pPr>
+      <w:keepNext/>
+      <w:keepLines/>
+      <w:spacing w:before="200" w:after="40"/>
+      <w:outlineLvl w:val="0"/>
+    </w:pPr>
+    <w:rPr>
+      <w:rFonts w:eastAsiaTheme="majorEastAsia" w:cstheme="majorBidi"/>
+      <w:b/>
+      <w:color w:val="642D08"/>
+      <w:sz w:val="40"/>
+      <w:szCs w:val="32"/>
+    </w:rPr>
+  </w:style>
+  <w:style w:type="paragraph" w:styleId="Heading2">
+    <w:name w:val="heading 2"/>
+    <w:basedOn w:val="Normal"/>
+    <w:next w:val="Normal"/>
+    <w:link w:val="Heading2Char"/>
+    <w:uiPriority w:val="9"/>
+    <w:qFormat/>
+    <w:rsid w:val="00CB27FE"/>
+    <w:pPr>
+      <w:keepNext/>
+      <w:keepLines/>
+      <w:numPr>
+        <w:numId w:val="1"/>
+      </w:numPr>
+      <w:spacing w:before="200" w:after="40"/>
+      <w:outlineLvl w:val="1"/>
+    </w:pPr>
+    <w:rPr>
+      <w:rFonts w:eastAsiaTheme="majorEastAsia" w:cstheme="majorBidi"/>
+      <w:b/>
+      <w:bCs/>
+      <w:color w:val="7C380A"/>
+      <w:sz w:val="36"/>
+      <w:szCs w:val="36"/>
+    </w:rPr>
+  </w:style>
+  <w:style w:type="paragraph" w:styleId="Heading3">
+    <w:name w:val="heading 3"/>
+    <w:basedOn w:val="Normal"/>
+    <w:next w:val="Normal"/>
+    <w:link w:val="Heading3Char"/>
+    <w:uiPriority w:val="9"/>
+    <w:unhideWhenUsed/>
+    <w:qFormat/>
+    <w:rsid w:val="00103A0D"/>
+    <w:pPr>
+      <w:keepNext/>
+      <w:keepLines/>
+      <w:spacing w:before="120" w:after="80"/>
+      <w:outlineLvl w:val="2"/>
+    </w:pPr>
+    <w:rPr>
+      <w:rFonts w:eastAsiaTheme="majorEastAsia" w:cstheme="majorBidi"/>
+      <w:b/>
+      <w:color w:val="8F400B"/>
+      <w:sz w:val="32"/>
+      <w:szCs w:val="32"/>
+    </w:rPr>
+  </w:style>
+  <w:style w:type="paragraph" w:styleId="Heading4">
+    <w:name w:val="heading 4"/>
+    <w:basedOn w:val="Normal"/>
+    <w:next w:val="Normal"/>
+    <w:link w:val="Heading4Char"/>
+    <w:uiPriority w:val="9"/>
+    <w:unhideWhenUsed/>
+    <w:qFormat/>
+    <w:rsid w:val="008C5930"/>
+    <w:pPr>
+      <w:keepNext/>
+      <w:keepLines/>
+      <w:spacing w:before="120" w:after="40"/>
+      <w:outlineLvl w:val="3"/>
+    </w:pPr>
+    <w:rPr>
+      <w:rFonts w:eastAsiaTheme="majorEastAsia" w:cstheme="majorBidi"/>
+      <w:b/>
+      <w:iCs/>
+      <w:color w:val="A34A0D"/>
+      <w:sz w:val="28"/>
+    </w:rPr>
+  </w:style>
+  <w:style w:type="paragraph" w:styleId="Heading5">
+    <w:name w:val="heading 5"/>
+    <w:basedOn w:val="Normal"/>
+    <w:next w:val="Normal"/>
+    <w:link w:val="Heading5Char"/>
+    <w:uiPriority w:val="9"/>
+    <w:unhideWhenUsed/>
+    <w:qFormat/>
+    <w:rsid w:val="008C5930"/>
+    <w:pPr>
+      <w:keepNext/>
+      <w:keepLines/>
+      <w:spacing w:after="0"/>
+      <w:outlineLvl w:val="4"/>
+    </w:pPr>
+    <w:rPr>
+      <w:rFonts w:eastAsiaTheme="majorEastAsia" w:cstheme="majorBidi"/>
+      <w:b/>
+      <w:color w:val="B2500E"/>
+    </w:rPr>
+  </w:style>
+  <w:style w:type="character" w:default="1" w:styleId="DefaultParagraphFont">
+    <w:name w:val="Default Paragraph Font"/>
+    <w:uiPriority w:val="1"/>
+    <w:semiHidden/>
+    <w:unhideWhenUsed/>
+  </w:style>
+  <w:style w:type="table" w:default="1" w:styleId="TableNormal">
+    <w:name w:val="Normal Table"/>
+    <w:uiPriority w:val="99"/>
+    <w:semiHidden/>
+    <w:unhideWhenUsed/>
+    <w:tblPr>
+      <w:tblInd w:w="0" w:type="dxa"/>
+      <w:tblCellMar>
+        <w:top w:w="0" w:type="dxa"/>
+        <w:left w:w="108" w:type="dxa"/>
+        <w:bottom w:w="0" w:type="dxa"/>
+        <w:right w:w="108" w:type="dxa"/>
+      </w:tblCellMar>
+    </w:tblPr>
+  </w:style>
+  <w:style w:type="numbering" w:default="1" w:styleId="NoList">
+    <w:name w:val="No List"/>
+    <w:uiPriority w:val="99"/>
+    <w:semiHidden/>
+    <w:unhideWhenUsed/>
+  </w:style>
+  <w:style w:type="paragraph" w:styleId="Header">
+    <w:name w:val="header"/>
+    <w:basedOn w:val="Normal"/>
+    <w:link w:val="HeaderChar"/>
+    <w:uiPriority w:val="99"/>
+    <w:unhideWhenUsed/>
+    <w:rsid w:val="008068A2"/>
+    <w:pPr>
+      <w:tabs>
+        <w:tab w:val="center" w:pos="4680"/>
+        <w:tab w:val="right" w:pos="9360"/>
+      </w:tabs>
+      <w:spacing w:after="0" w:line="240" w:lineRule="auto"/>
+    </w:pPr>
+  </w:style>
+  <w:style w:type="character" w:customStyle="1" w:styleId="HeaderChar">
+    <w:name w:val="Header Char"/>
+    <w:basedOn w:val="DefaultParagraphFont"/>
+    <w:link w:val="Header"/>
+    <w:uiPriority w:val="99"/>
+    <w:rsid w:val="008068A2"/>
+  </w:style>
+  <w:style w:type="paragraph" w:styleId="Footer">
+    <w:name w:val="footer"/>
+    <w:basedOn w:val="Normal"/>
+    <w:link w:val="FooterChar"/>
+    <w:uiPriority w:val="99"/>
+    <w:unhideWhenUsed/>
+    <w:rsid w:val="008068A2"/>
+    <w:pPr>
+      <w:tabs>
+        <w:tab w:val="center" w:pos="4680"/>
+        <w:tab w:val="right" w:pos="9360"/>
+      </w:tabs>
+      <w:spacing w:after="0" w:line="240" w:lineRule="auto"/>
+    </w:pPr>
+  </w:style>
+  <w:style w:type="character" w:customStyle="1" w:styleId="FooterChar">
+    <w:name w:val="Footer Char"/>
+    <w:basedOn w:val="DefaultParagraphFont"/>
+    <w:link w:val="Footer"/>
+    <w:uiPriority w:val="99"/>
+    <w:rsid w:val="008068A2"/>
+  </w:style>
+  <w:style w:type="paragraph" w:styleId="BalloonText">
+    <w:name w:val="Balloon Text"/>
+    <w:basedOn w:val="Normal"/>
+    <w:link w:val="BalloonTextChar"/>
+    <w:uiPriority w:val="99"/>
+    <w:semiHidden/>
+    <w:unhideWhenUsed/>
+    <w:rsid w:val="00564D7B"/>
+    <w:pPr>
+      <w:spacing w:after="0" w:line="240" w:lineRule="auto"/>
+    </w:pPr>
+    <w:rPr>
+      <w:rFonts w:ascii="Tahoma" w:hAnsi="Tahoma" w:cs="Tahoma"/>
+      <w:sz w:val="16"/>
+      <w:szCs w:val="16"/>
+    </w:rPr>
+  </w:style>
+  <w:style w:type="character" w:customStyle="1" w:styleId="BalloonTextChar">
+    <w:name w:val="Balloon Text Char"/>
+    <w:basedOn w:val="DefaultParagraphFont"/>
+    <w:link w:val="BalloonText"/>
+    <w:uiPriority w:val="99"/>
+    <w:semiHidden/>
+    <w:rsid w:val="00564D7B"/>
+    <w:rPr>
+      <w:rFonts w:ascii="Tahoma" w:hAnsi="Tahoma" w:cs="Tahoma"/>
+      <w:sz w:val="16"/>
+      <w:szCs w:val="16"/>
+    </w:rPr>
+  </w:style>
+  <w:style w:type="character" w:styleId="Hyperlink">
+    <w:name w:val="Hyperlink"/>
+    <w:basedOn w:val="DefaultParagraphFont"/>
+    <w:uiPriority w:val="99"/>
+    <w:unhideWhenUsed/>
+    <w:rsid w:val="0079324A"/>
+    <w:rPr>
+      <w:color w:val="0000FF" w:themeColor="hyperlink"/>
+      <w:u w:val="single"/>
+    </w:rPr>
+  </w:style>
+  <w:style w:type="character" w:customStyle="1" w:styleId="Heading1Char">
+    <w:name w:val="Heading 1 Char"/>
+    <w:basedOn w:val="DefaultParagraphFont"/>
+    <w:link w:val="Heading1"/>
+    <w:uiPriority w:val="9"/>
+    <w:rsid w:val="009254B7"/>
+    <w:rPr>
+      <w:rFonts w:eastAsiaTheme="majorEastAsia" w:cstheme="majorBidi"/>
+      <w:b/>
+      <w:color w:val="642D08"/>
+      <w:sz w:val="40"/>
+      <w:szCs w:val="32"/>
+    </w:rPr>
+  </w:style>
+  <w:style w:type="character" w:customStyle="1" w:styleId="Heading2Char">
+    <w:name w:val="Heading 2 Char"/>
+    <w:basedOn w:val="DefaultParagraphFont"/>
+    <w:link w:val="Heading2"/>
+    <w:uiPriority w:val="9"/>
+    <w:rsid w:val="00CB27FE"/>
+    <w:rPr>
+      <w:rFonts w:eastAsiaTheme="majorEastAsia" w:cstheme="majorBidi"/>
+      <w:b/>
+      <w:bCs/>
+      <w:color w:val="7C380A"/>
+      <w:sz w:val="36"/>
+      <w:szCs w:val="36"/>
+    </w:rPr>
+  </w:style>
+  <w:style w:type="paragraph" w:styleId="NormalWeb">
+    <w:name w:val="Normal (Web)"/>
+    <w:basedOn w:val="Normal"/>
+    <w:uiPriority w:val="99"/>
+    <w:semiHidden/>
+    <w:unhideWhenUsed/>
+    <w:rsid w:val="00524789"/>
+    <w:pPr>
+      <w:spacing w:before="100" w:beforeAutospacing="1" w:after="100" w:afterAutospacing="1" w:line="240" w:lineRule="auto"/>
+    </w:pPr>
+    <w:rPr>
+      <w:rFonts w:ascii="Times New Roman" w:eastAsia="Times New Roman" w:hAnsi="Times New Roman" w:cs="Times New Roman"/>
+      <w:sz w:val="24"/>
+      <w:szCs w:val="24"/>
+    </w:rPr>
+  </w:style>
+  <w:style w:type="character" w:styleId="Strong">
+    <w:name w:val="Strong"/>
+    <w:basedOn w:val="DefaultParagraphFont"/>
+    <w:qFormat/>
+    <w:rsid w:val="00524789"/>
+    <w:rPr>
+      <w:b/>
+      <w:bCs/>
+    </w:rPr>
+  </w:style>
+  <w:style w:type="character" w:customStyle="1" w:styleId="Heading3Char">
+    <w:name w:val="Heading 3 Char"/>
+    <w:basedOn w:val="DefaultParagraphFont"/>
+    <w:link w:val="Heading3"/>
+    <w:uiPriority w:val="9"/>
+    <w:rsid w:val="00103A0D"/>
+    <w:rPr>
+      <w:rFonts w:eastAsiaTheme="majorEastAsia" w:cstheme="majorBidi"/>
+      <w:b/>
+      <w:color w:val="8F400B"/>
+      <w:sz w:val="32"/>
+      <w:szCs w:val="32"/>
+    </w:rPr>
+  </w:style>
+  <w:style w:type="character" w:customStyle="1" w:styleId="Heading4Char">
+    <w:name w:val="Heading 4 Char"/>
+    <w:basedOn w:val="DefaultParagraphFont"/>
+    <w:link w:val="Heading4"/>
+    <w:uiPriority w:val="9"/>
+    <w:rsid w:val="008C5930"/>
+    <w:rPr>
+      <w:rFonts w:eastAsiaTheme="majorEastAsia" w:cstheme="majorBidi"/>
+      <w:b/>
+      <w:iCs/>
+      <w:color w:val="A34A0D"/>
+      <w:sz w:val="28"/>
+    </w:rPr>
+  </w:style>
+  <w:style w:type="paragraph" w:styleId="ListParagraph">
+    <w:name w:val="List Paragraph"/>
+    <w:basedOn w:val="Normal"/>
+    <w:link w:val="ListParagraphChar"/>
+    <w:uiPriority w:val="34"/>
+    <w:qFormat/>
+    <w:rsid w:val="008617B5"/>
+    <w:pPr>
+      <w:ind w:left="720"/>
+      <w:contextualSpacing/>
+    </w:pPr>
+  </w:style>
+  <w:style w:type="character" w:styleId="FollowedHyperlink">
+    <w:name w:val="FollowedHyperlink"/>
+    <w:basedOn w:val="DefaultParagraphFont"/>
+    <w:uiPriority w:val="99"/>
+    <w:semiHidden/>
+    <w:unhideWhenUsed/>
+    <w:rsid w:val="00C0490B"/>
+    <w:rPr>
+      <w:color w:val="800080" w:themeColor="followedHyperlink"/>
+      <w:u w:val="single"/>
+    </w:rPr>
+  </w:style>
+  <w:style w:type="character" w:customStyle="1" w:styleId="Heading5Char">
+    <w:name w:val="Heading 5 Char"/>
+    <w:basedOn w:val="DefaultParagraphFont"/>
+    <w:link w:val="Heading5"/>
+    <w:uiPriority w:val="9"/>
+    <w:rsid w:val="008C5930"/>
+    <w:rPr>
+      <w:rFonts w:eastAsiaTheme="majorEastAsia" w:cstheme="majorBidi"/>
+      <w:b/>
+      <w:color w:val="B2500E"/>
+    </w:rPr>
+  </w:style>
+  <w:style w:type="paragraph" w:customStyle="1" w:styleId="Code">
+    <w:name w:val="Code"/>
+    <w:basedOn w:val="Normal"/>
+    <w:link w:val="CodeChar"/>
+    <w:qFormat/>
+    <w:rsid w:val="008063E1"/>
+    <w:rPr>
+      <w:rFonts w:ascii="Consolas" w:hAnsi="Consolas"/>
+      <w:b/>
+      <w:noProof/>
+    </w:rPr>
+  </w:style>
+  <w:style w:type="character" w:customStyle="1" w:styleId="CodeChar">
+    <w:name w:val="Code Char"/>
+    <w:basedOn w:val="DefaultParagraphFont"/>
+    <w:link w:val="Code"/>
+    <w:qFormat/>
+    <w:rsid w:val="008063E1"/>
+    <w:rPr>
+      <w:rFonts w:ascii="Consolas" w:hAnsi="Consolas"/>
+      <w:b/>
+      <w:noProof/>
+    </w:rPr>
+  </w:style>
+  <w:style w:type="table" w:styleId="TableGrid">
+    <w:name w:val="Table Grid"/>
+    <w:basedOn w:val="TableNormal"/>
+    <w:uiPriority w:val="59"/>
+    <w:rsid w:val="00763912"/>
+    <w:pPr>
+      <w:spacing w:after="0" w:line="240" w:lineRule="auto"/>
+    </w:pPr>
+    <w:tblPr>
+      <w:tblBorders>
+        <w:top w:val="single" w:sz="4" w:space="0" w:color="auto"/>
+        <w:left w:val="single" w:sz="4" w:space="0" w:color="auto"/>
+        <w:bottom w:val="single" w:sz="4" w:space="0" w:color="auto"/>
+        <w:right w:val="single" w:sz="4" w:space="0" w:color="auto"/>
+        <w:insideH w:val="single" w:sz="4" w:space="0" w:color="auto"/>
+        <w:insideV w:val="single" w:sz="4" w:space="0" w:color="auto"/>
+      </w:tblBorders>
+    </w:tblPr>
+  </w:style>
+  <w:style w:type="paragraph" w:styleId="HTMLPreformatted">
+    <w:name w:val="HTML Preformatted"/>
+    <w:basedOn w:val="Normal"/>
+    <w:link w:val="HTMLPreformattedChar"/>
+    <w:uiPriority w:val="99"/>
+    <w:semiHidden/>
+    <w:unhideWhenUsed/>
+    <w:rsid w:val="00CA281C"/>
+    <w:pPr>
+      <w:tabs>
+        <w:tab w:val="left" w:pos="916"/>
+        <w:tab w:val="left" w:pos="1832"/>
+        <w:tab w:val="left" w:pos="2748"/>
+        <w:tab w:val="left" w:pos="3664"/>
+        <w:tab w:val="left" w:pos="4580"/>
+        <w:tab w:val="left" w:pos="5496"/>
+        <w:tab w:val="left" w:pos="6412"/>
+        <w:tab w:val="left" w:pos="7328"/>
+        <w:tab w:val="left" w:pos="8244"/>
+        <w:tab w:val="left" w:pos="9160"/>
+        <w:tab w:val="left" w:pos="10076"/>
+        <w:tab w:val="left" w:pos="10992"/>
+        <w:tab w:val="left" w:pos="11908"/>
+        <w:tab w:val="left" w:pos="12824"/>
+        <w:tab w:val="left" w:pos="13740"/>
+        <w:tab w:val="left" w:pos="14656"/>
+      </w:tabs>
+      <w:spacing w:before="0" w:after="0" w:line="240" w:lineRule="auto"/>
+    </w:pPr>
+    <w:rPr>
+      <w:rFonts w:ascii="Courier New" w:eastAsia="Times New Roman" w:hAnsi="Courier New" w:cs="Courier New"/>
+      <w:sz w:val="20"/>
+      <w:szCs w:val="20"/>
+    </w:rPr>
+  </w:style>
+  <w:style w:type="character" w:customStyle="1" w:styleId="HTMLPreformattedChar">
+    <w:name w:val="HTML Preformatted Char"/>
+    <w:basedOn w:val="DefaultParagraphFont"/>
+    <w:link w:val="HTMLPreformatted"/>
+    <w:uiPriority w:val="99"/>
+    <w:semiHidden/>
+    <w:rsid w:val="00CA281C"/>
+    <w:rPr>
+      <w:rFonts w:ascii="Courier New" w:eastAsia="Times New Roman" w:hAnsi="Courier New" w:cs="Courier New"/>
+      <w:sz w:val="20"/>
+      <w:szCs w:val="20"/>
+    </w:rPr>
+  </w:style>
+  <w:style w:type="character" w:customStyle="1" w:styleId="apple-converted-space">
+    <w:name w:val="apple-converted-space"/>
+    <w:basedOn w:val="DefaultParagraphFont"/>
+    <w:rsid w:val="006014B1"/>
+  </w:style>
+  <w:style w:type="table" w:customStyle="1" w:styleId="TableGrid1">
+    <w:name w:val="Table Grid1"/>
+    <w:basedOn w:val="TableNormal"/>
+    <w:next w:val="TableGrid"/>
+    <w:uiPriority w:val="59"/>
+    <w:rsid w:val="00103A0D"/>
+    <w:pPr>
+      <w:spacing w:after="0" w:line="240" w:lineRule="auto"/>
+    </w:pPr>
+    <w:tblPr>
+      <w:tblBorders>
+        <w:top w:val="single" w:sz="4" w:space="0" w:color="auto"/>
+        <w:left w:val="single" w:sz="4" w:space="0" w:color="auto"/>
+        <w:bottom w:val="single" w:sz="4" w:space="0" w:color="auto"/>
+        <w:right w:val="single" w:sz="4" w:space="0" w:color="auto"/>
+        <w:insideH w:val="single" w:sz="4" w:space="0" w:color="auto"/>
+        <w:insideV w:val="single" w:sz="4" w:space="0" w:color="auto"/>
+      </w:tblBorders>
+    </w:tblPr>
+  </w:style>
+  <w:style w:type="character" w:customStyle="1" w:styleId="ListParagraphChar">
+    <w:name w:val="List Paragraph Char"/>
+    <w:basedOn w:val="DefaultParagraphFont"/>
+    <w:link w:val="ListParagraph"/>
+    <w:uiPriority w:val="34"/>
+    <w:qFormat/>
+    <w:rsid w:val="00EC4555"/>
+  </w:style>
+  <w:style w:type="character" w:customStyle="1" w:styleId="UnresolvedMention">
     <w:name w:val="Unresolved Mention"/>
     <w:basedOn w:val="DefaultParagraphFont"/>
     <w:uiPriority w:val="99"/>
@@ -12893,7 +13475,7 @@
 </file>
 
 <file path=customXml/itemProps1.xml><?xml version="1.0" encoding="utf-8"?>
-<ds:datastoreItem xmlns:ds="http://schemas.openxmlformats.org/officeDocument/2006/customXml" ds:itemID="{D27CFA13-0913-4CC4-8266-379F781214F7}">
+<ds:datastoreItem xmlns:ds="http://schemas.openxmlformats.org/officeDocument/2006/customXml" ds:itemID="{2C082AA4-8EB5-4DF9-9A08-6F7F372B67DA}">
   <ds:schemaRefs>
     <ds:schemaRef ds:uri="http://schemas.openxmlformats.org/officeDocument/2006/bibliography"/>
   </ds:schemaRefs>

</xml_diff>